<commit_message>
updated Project Idea with Summary Section
</commit_message>
<xml_diff>
--- a/Project Idea.docx
+++ b/Project Idea.docx
@@ -42,10 +42,7 @@
       </w:r>
       <w:proofErr w:type="gramEnd"/>
       <w:r>
-        <w:t xml:space="preserve"> a common condition in South Africa and a risk factor for heart attacks, stroke, renal disease and blindness. People with hypertension are usually unaware that they have the condition, unless the BP has been measured at a health facility. In South Africa, Hypertension has been dubbed ‘the silent pandemic’. Furthermore hypertension frequently co-exists with other risk factors for chronic diseases of lifestyle such as diabetes and obesity</w:t>
-      </w:r>
-      <w:r>
-        <w:t>.</w:t>
+        <w:t xml:space="preserve"> a common condition in South Africa and a risk factor for heart attacks, stroke, renal disease and blindness. People with hypertension are usually unaware that they have the condition, unless the BP has been measured at a health facility. In South Africa, Hypertension has been dubbed ‘the silent pandemic’. Furthermore hypertension frequently co-exists with other risk factors for chronic diseases of lifestyle such as diabetes and obesity.</w:t>
       </w:r>
       <w:r>
         <w:rPr>
@@ -53,6 +50,59 @@
         </w:rPr>
         <w:footnoteReference w:id="1"/>
       </w:r>
+    </w:p>
+    <w:p>
+      <w:pPr>
+        <w:rPr>
+          <w:u w:val="single"/>
+        </w:rPr>
+      </w:pPr>
+      <w:r>
+        <w:rPr>
+          <w:u w:val="single"/>
+        </w:rPr>
+        <w:t>Previous related work by others</w:t>
+      </w:r>
+    </w:p>
+    <w:p>
+      <w:r>
+        <w:t xml:space="preserve">The Kenyan </w:t>
+      </w:r>
+      <w:proofErr w:type="spellStart"/>
+      <w:r>
+        <w:t>Luo</w:t>
+      </w:r>
+      <w:proofErr w:type="spellEnd"/>
+      <w:r>
+        <w:t xml:space="preserve"> migration study of </w:t>
+      </w:r>
+      <w:proofErr w:type="spellStart"/>
+      <w:r>
+        <w:t>Poulter</w:t>
+      </w:r>
+      <w:proofErr w:type="spellEnd"/>
+      <w:r>
+        <w:rPr>
+          <w:rStyle w:val="FootnoteReference"/>
+        </w:rPr>
+        <w:footnoteReference w:id="2"/>
+      </w:r>
+      <w:r>
+        <w:t xml:space="preserve"> was first to show that migration of people living in traditional rural villages on the northern shores of Lake Victoria to the urban settings of Nairobi was associated with an increase in BP. The urban migrants had higher body weights, pulse rates and higher urinary sodium/potassium ratios than those who remained in the rural areas</w:t>
+      </w:r>
+      <w:r>
+        <w:rPr>
+          <w:rStyle w:val="FootnoteReference"/>
+        </w:rPr>
+        <w:footnoteReference w:id="3"/>
+      </w:r>
+    </w:p>
+    <w:p>
+      <w:r>
+        <w:t>This suggests a marked changed in the diet of the new arrivals in Nairobi with a higher salt and calorie intake along with a reduced potassium intake due to consuming less fruit and vegetables</w:t>
+      </w:r>
+      <w:bookmarkStart w:id="0" w:name="_GoBack"/>
+      <w:bookmarkEnd w:id="0"/>
     </w:p>
     <w:p>
       <w:pPr>
@@ -168,63 +218,6 @@
     </w:p>
     <w:p>
       <w:pPr>
-        <w:rPr>
-          <w:u w:val="single"/>
-        </w:rPr>
-      </w:pPr>
-      <w:r>
-        <w:rPr>
-          <w:u w:val="single"/>
-        </w:rPr>
-        <w:t xml:space="preserve">Previous related work by </w:t>
-      </w:r>
-      <w:r>
-        <w:rPr>
-          <w:u w:val="single"/>
-        </w:rPr>
-        <w:t>others</w:t>
-      </w:r>
-    </w:p>
-    <w:p>
-      <w:r>
-        <w:t xml:space="preserve">The Kenyan </w:t>
-      </w:r>
-      <w:proofErr w:type="spellStart"/>
-      <w:r>
-        <w:t>Luo</w:t>
-      </w:r>
-      <w:proofErr w:type="spellEnd"/>
-      <w:r>
-        <w:t xml:space="preserve"> migration study of </w:t>
-      </w:r>
-      <w:proofErr w:type="spellStart"/>
-      <w:r>
-        <w:t>Poulter</w:t>
-      </w:r>
-      <w:proofErr w:type="spellEnd"/>
-      <w:r>
-        <w:rPr>
-          <w:rStyle w:val="FootnoteReference"/>
-        </w:rPr>
-        <w:footnoteReference w:id="2"/>
-      </w:r>
-      <w:r>
-        <w:t xml:space="preserve"> was first to show that migration of people living in traditional rural villages on the northern shores of Lake Victoria to the urban settings of Nairobi was associated with an increase in BP. The urban migrants had higher body weights, pulse rates and higher urinary sodium/potassium ratios than those who remained in the rural areas</w:t>
-      </w:r>
-      <w:r>
-        <w:rPr>
-          <w:rStyle w:val="FootnoteReference"/>
-        </w:rPr>
-        <w:footnoteReference w:id="3"/>
-      </w:r>
-    </w:p>
-    <w:p>
-      <w:r>
-        <w:t>This suggests a marked changed in the diet of the new arrivals in Nairobi with a higher salt and calorie intake along with a reduced potassium intake due to consuming less fruit and vegetables</w:t>
-      </w:r>
-    </w:p>
-    <w:p>
-      <w:pPr>
         <w:ind w:left="360"/>
         <w:jc w:val="center"/>
         <w:rPr>
@@ -272,11 +265,10 @@
       <w:r>
         <w:t xml:space="preserve">Patients will be required to continually track their weight reading </w:t>
       </w:r>
-      <w:bookmarkStart w:id="0" w:name="_GoBack"/>
-      <w:bookmarkEnd w:id="0"/>
-    </w:p>
-    <w:p>
-      <w:r>
+    </w:p>
+    <w:p>
+      <w:r>
+        <w:lastRenderedPageBreak/>
         <w:t xml:space="preserve">And furthermore </w:t>
       </w:r>
       <w:proofErr w:type="gramStart"/>
@@ -470,6 +462,30 @@
       </w:r>
       <w:r>
         <w:t>Large Display Tablets.</w:t>
+      </w:r>
+    </w:p>
+    <w:p>
+      <w:pPr>
+        <w:jc w:val="center"/>
+        <w:rPr>
+          <w:b/>
+          <w:u w:val="single"/>
+        </w:rPr>
+      </w:pPr>
+      <w:r>
+        <w:rPr>
+          <w:b/>
+          <w:u w:val="single"/>
+        </w:rPr>
+        <w:t>SUMMARY</w:t>
+      </w:r>
+    </w:p>
+    <w:p>
+      <w:r>
+        <w:t>The proposed plan/solution will be in the form of an Android Application, Web App (PHP based) and Server Stor</w:t>
+      </w:r>
+      <w:r>
+        <w:t>ed Databases (MySQL/SQL Server). External Devices needed will include digital BP monitors and bathroom scales etc. External Devices are easily accessible and can be found at most pharmacies country-wide.</w:t>
       </w:r>
     </w:p>
     <w:sectPr>
@@ -2128,7 +2144,7 @@
 </file>
 
 <file path=customXml/itemProps1.xml><?xml version="1.0" encoding="utf-8"?>
-<ds:datastoreItem xmlns:ds="http://schemas.openxmlformats.org/officeDocument/2006/customXml" ds:itemID="{D7261EDD-7299-4B6A-BAA9-B91BDC2332B1}">
+<ds:datastoreItem xmlns:ds="http://schemas.openxmlformats.org/officeDocument/2006/customXml" ds:itemID="{388F06E6-0492-4A03-B86A-B35CBD62EE43}">
   <ds:schemaRefs>
     <ds:schemaRef ds:uri="http://schemas.openxmlformats.org/officeDocument/2006/bibliography"/>
   </ds:schemaRefs>

</xml_diff>

<commit_message>
Edited Project Idea and Uploaded logo
</commit_message>
<xml_diff>
--- a/Project Idea.docx
+++ b/Project Idea.docx
@@ -1,7 +1,357 @@
 
 <file path=word/document.xml><?xml version="1.0" encoding="utf-8"?>
-<w:document xmlns:wpc="http://schemas.microsoft.com/office/word/2010/wordprocessingCanvas" xmlns:mc="http://schemas.openxmlformats.org/markup-compatibility/2006" xmlns:o="urn:schemas-microsoft-com:office:office" xmlns:r="http://schemas.openxmlformats.org/officeDocument/2006/relationships" xmlns:m="http://schemas.openxmlformats.org/officeDocument/2006/math" xmlns:v="urn:schemas-microsoft-com:vml" xmlns:wp14="http://schemas.microsoft.com/office/word/2010/wordprocessingDrawing" xmlns:wp="http://schemas.openxmlformats.org/drawingml/2006/wordprocessingDrawing" xmlns:w10="urn:schemas-microsoft-com:office:word" xmlns:w="http://schemas.openxmlformats.org/wordprocessingml/2006/main" xmlns:w14="http://schemas.microsoft.com/office/word/2010/wordml" xmlns:wpg="http://schemas.microsoft.com/office/word/2010/wordprocessingGroup" xmlns:wpi="http://schemas.microsoft.com/office/word/2010/wordprocessingInk" xmlns:wne="http://schemas.microsoft.com/office/word/2006/wordml" xmlns:wps="http://schemas.microsoft.com/office/word/2010/wordprocessingShape" mc:Ignorable="w14 wp14">
+<w:document xmlns:wpc="http://schemas.microsoft.com/office/word/2010/wordprocessingCanvas" xmlns:mc="http://schemas.openxmlformats.org/markup-compatibility/2006" xmlns:o="urn:schemas-microsoft-com:office:office" xmlns:r="http://schemas.openxmlformats.org/officeDocument/2006/relationships" xmlns:m="http://schemas.openxmlformats.org/officeDocument/2006/math" xmlns:v="urn:schemas-microsoft-com:vml" xmlns:wp14="http://schemas.microsoft.com/office/word/2010/wordprocessingDrawing" xmlns:wp="http://schemas.openxmlformats.org/drawingml/2006/wordprocessingDrawing" xmlns:w10="urn:schemas-microsoft-com:office:word" xmlns:w="http://schemas.openxmlformats.org/wordprocessingml/2006/main" xmlns:w14="http://schemas.microsoft.com/office/word/2010/wordml" xmlns:w15="http://schemas.microsoft.com/office/word/2012/wordml" xmlns:wpg="http://schemas.microsoft.com/office/word/2010/wordprocessingGroup" xmlns:wpi="http://schemas.microsoft.com/office/word/2010/wordprocessingInk" xmlns:wne="http://schemas.microsoft.com/office/word/2006/wordml" xmlns:wps="http://schemas.microsoft.com/office/word/2010/wordprocessingShape" mc:Ignorable="w14 w15 wp14">
   <w:body>
+    <w:tbl>
+      <w:tblPr>
+        <w:tblStyle w:val="TableGrid"/>
+        <w:tblW w:w="8931" w:type="dxa"/>
+        <w:tblInd w:w="108" w:type="dxa"/>
+        <w:tblLayout w:type="fixed"/>
+        <w:tblLook w:val="04A0" w:firstRow="1" w:lastRow="0" w:firstColumn="1" w:lastColumn="0" w:noHBand="0" w:noVBand="1"/>
+      </w:tblPr>
+      <w:tblGrid>
+        <w:gridCol w:w="2494"/>
+        <w:gridCol w:w="3176"/>
+        <w:gridCol w:w="3261"/>
+      </w:tblGrid>
+      <w:tr>
+        <w:trPr>
+          <w:trHeight w:val="274"/>
+        </w:trPr>
+        <w:tc>
+          <w:tcPr>
+            <w:tcW w:w="2494" w:type="dxa"/>
+          </w:tcPr>
+          <w:p>
+            <w:pPr>
+              <w:jc w:val="center"/>
+              <w:rPr>
+                <w:b/>
+              </w:rPr>
+            </w:pPr>
+            <w:r>
+              <w:rPr>
+                <w:b/>
+              </w:rPr>
+              <w:t>Group Name</w:t>
+            </w:r>
+          </w:p>
+        </w:tc>
+        <w:tc>
+          <w:tcPr>
+            <w:tcW w:w="6437" w:type="dxa"/>
+            <w:gridSpan w:val="2"/>
+          </w:tcPr>
+          <w:p>
+            <w:pPr>
+              <w:jc w:val="center"/>
+            </w:pPr>
+            <w:proofErr w:type="spellStart"/>
+            <w:r>
+              <w:t>Rihanyo</w:t>
+            </w:r>
+            <w:proofErr w:type="spellEnd"/>
+          </w:p>
+        </w:tc>
+      </w:tr>
+      <w:tr>
+        <w:trPr>
+          <w:trHeight w:val="2120"/>
+        </w:trPr>
+        <w:tc>
+          <w:tcPr>
+            <w:tcW w:w="2494" w:type="dxa"/>
+          </w:tcPr>
+          <w:p>
+            <w:pPr>
+              <w:jc w:val="center"/>
+              <w:rPr>
+                <w:b/>
+              </w:rPr>
+            </w:pPr>
+            <w:r>
+              <w:rPr>
+                <w:b/>
+              </w:rPr>
+              <w:t>Group Logo</w:t>
+            </w:r>
+          </w:p>
+        </w:tc>
+        <w:tc>
+          <w:tcPr>
+            <w:tcW w:w="6437" w:type="dxa"/>
+            <w:gridSpan w:val="2"/>
+          </w:tcPr>
+          <w:p>
+            <w:pPr>
+              <w:jc w:val="center"/>
+            </w:pPr>
+            <w:r>
+              <w:rPr>
+                <w:noProof/>
+                <w:lang w:eastAsia="en-ZA"/>
+              </w:rPr>
+              <w:drawing>
+                <wp:anchor distT="0" distB="0" distL="114300" distR="114300" simplePos="0" relativeHeight="251660800" behindDoc="0" locked="0" layoutInCell="1" allowOverlap="1">
+                  <wp:simplePos x="0" y="0"/>
+                  <wp:positionH relativeFrom="column">
+                    <wp:posOffset>157480</wp:posOffset>
+                  </wp:positionH>
+                  <wp:positionV relativeFrom="paragraph">
+                    <wp:posOffset>31750</wp:posOffset>
+                  </wp:positionV>
+                  <wp:extent cx="3467100" cy="1268095"/>
+                  <wp:effectExtent l="0" t="0" r="0" b="8255"/>
+                  <wp:wrapSquare wrapText="bothSides"/>
+                  <wp:docPr id="1" name="Picture 1"/>
+                  <wp:cNvGraphicFramePr>
+                    <a:graphicFrameLocks xmlns:a="http://schemas.openxmlformats.org/drawingml/2006/main" noChangeAspect="1"/>
+                  </wp:cNvGraphicFramePr>
+                  <a:graphic xmlns:a="http://schemas.openxmlformats.org/drawingml/2006/main">
+                    <a:graphicData uri="http://schemas.openxmlformats.org/drawingml/2006/picture">
+                      <pic:pic xmlns:pic="http://schemas.openxmlformats.org/drawingml/2006/picture">
+                        <pic:nvPicPr>
+                          <pic:cNvPr id="1" name="New.png"/>
+                          <pic:cNvPicPr/>
+                        </pic:nvPicPr>
+                        <pic:blipFill>
+                          <a:blip r:embed="rId8" cstate="print">
+                            <a:extLst>
+                              <a:ext uri="{28A0092B-C50C-407E-A947-70E740481C1C}">
+                                <a14:useLocalDpi xmlns:a14="http://schemas.microsoft.com/office/drawing/2010/main" val="0"/>
+                              </a:ext>
+                            </a:extLst>
+                          </a:blip>
+                          <a:stretch>
+                            <a:fillRect/>
+                          </a:stretch>
+                        </pic:blipFill>
+                        <pic:spPr>
+                          <a:xfrm>
+                            <a:off x="0" y="0"/>
+                            <a:ext cx="3467100" cy="1268095"/>
+                          </a:xfrm>
+                          <a:prstGeom prst="rect">
+                            <a:avLst/>
+                          </a:prstGeom>
+                        </pic:spPr>
+                      </pic:pic>
+                    </a:graphicData>
+                  </a:graphic>
+                  <wp14:sizeRelH relativeFrom="margin">
+                    <wp14:pctWidth>0</wp14:pctWidth>
+                  </wp14:sizeRelH>
+                  <wp14:sizeRelV relativeFrom="margin">
+                    <wp14:pctHeight>0</wp14:pctHeight>
+                  </wp14:sizeRelV>
+                </wp:anchor>
+              </w:drawing>
+            </w:r>
+          </w:p>
+        </w:tc>
+      </w:tr>
+      <w:tr>
+        <w:trPr>
+          <w:trHeight w:val="293"/>
+        </w:trPr>
+        <w:tc>
+          <w:tcPr>
+            <w:tcW w:w="2494" w:type="dxa"/>
+            <w:vMerge w:val="restart"/>
+          </w:tcPr>
+          <w:p>
+            <w:pPr>
+              <w:jc w:val="center"/>
+              <w:rPr>
+                <w:b/>
+              </w:rPr>
+            </w:pPr>
+            <w:r>
+              <w:rPr>
+                <w:b/>
+              </w:rPr>
+              <w:t>Group Member</w:t>
+            </w:r>
+            <w:r>
+              <w:rPr>
+                <w:b/>
+              </w:rPr>
+              <w:t>s</w:t>
+            </w:r>
+          </w:p>
+        </w:tc>
+        <w:tc>
+          <w:tcPr>
+            <w:tcW w:w="3176" w:type="dxa"/>
+          </w:tcPr>
+          <w:p>
+            <w:pPr>
+              <w:jc w:val="center"/>
+              <w:rPr>
+                <w:b/>
+              </w:rPr>
+            </w:pPr>
+            <w:r>
+              <w:rPr>
+                <w:b/>
+              </w:rPr>
+              <w:t>Names</w:t>
+            </w:r>
+          </w:p>
+        </w:tc>
+        <w:tc>
+          <w:tcPr>
+            <w:tcW w:w="3261" w:type="dxa"/>
+          </w:tcPr>
+          <w:p>
+            <w:pPr>
+              <w:jc w:val="center"/>
+              <w:rPr>
+                <w:b/>
+              </w:rPr>
+            </w:pPr>
+            <w:r>
+              <w:rPr>
+                <w:b/>
+              </w:rPr>
+              <w:t>Student Number:</w:t>
+            </w:r>
+          </w:p>
+        </w:tc>
+      </w:tr>
+      <w:tr>
+        <w:trPr>
+          <w:trHeight w:val="470"/>
+        </w:trPr>
+        <w:tc>
+          <w:tcPr>
+            <w:tcW w:w="2494" w:type="dxa"/>
+            <w:vMerge/>
+          </w:tcPr>
+          <w:p>
+            <w:pPr>
+              <w:jc w:val="center"/>
+              <w:rPr>
+                <w:b/>
+              </w:rPr>
+            </w:pPr>
+          </w:p>
+        </w:tc>
+        <w:tc>
+          <w:tcPr>
+            <w:tcW w:w="3176" w:type="dxa"/>
+          </w:tcPr>
+          <w:p>
+            <w:proofErr w:type="spellStart"/>
+            <w:r>
+              <w:t>Nhlahla</w:t>
+            </w:r>
+            <w:proofErr w:type="spellEnd"/>
+            <w:r>
+              <w:t xml:space="preserve"> Tedd </w:t>
+            </w:r>
+            <w:proofErr w:type="spellStart"/>
+            <w:r>
+              <w:t>Maselesele</w:t>
+            </w:r>
+            <w:proofErr w:type="spellEnd"/>
+            <w:r>
+              <w:t xml:space="preserve"> </w:t>
+            </w:r>
+          </w:p>
+          <w:p>
+            <w:proofErr w:type="spellStart"/>
+            <w:r>
+              <w:t>Languteka</w:t>
+            </w:r>
+            <w:proofErr w:type="spellEnd"/>
+            <w:r>
+              <w:t xml:space="preserve"> </w:t>
+            </w:r>
+            <w:proofErr w:type="spellStart"/>
+            <w:r>
+              <w:t>Machebe</w:t>
+            </w:r>
+            <w:proofErr w:type="spellEnd"/>
+          </w:p>
+        </w:tc>
+        <w:tc>
+          <w:tcPr>
+            <w:tcW w:w="3261" w:type="dxa"/>
+          </w:tcPr>
+          <w:p>
+            <w:r>
+              <w:t>213248069</w:t>
+            </w:r>
+          </w:p>
+          <w:p>
+            <w:r>
+              <w:t>21242207</w:t>
+            </w:r>
+            <w:bookmarkStart w:id="0" w:name="_GoBack"/>
+            <w:bookmarkEnd w:id="0"/>
+            <w:r>
+              <w:t>3</w:t>
+            </w:r>
+          </w:p>
+        </w:tc>
+      </w:tr>
+      <w:tr>
+        <w:trPr>
+          <w:trHeight w:val="70"/>
+        </w:trPr>
+        <w:tc>
+          <w:tcPr>
+            <w:tcW w:w="2494" w:type="dxa"/>
+          </w:tcPr>
+          <w:p>
+            <w:pPr>
+              <w:jc w:val="center"/>
+              <w:rPr>
+                <w:b/>
+              </w:rPr>
+            </w:pPr>
+            <w:r>
+              <w:rPr>
+                <w:b/>
+              </w:rPr>
+              <w:t>Project Name</w:t>
+            </w:r>
+          </w:p>
+        </w:tc>
+        <w:tc>
+          <w:tcPr>
+            <w:tcW w:w="6437" w:type="dxa"/>
+            <w:gridSpan w:val="2"/>
+          </w:tcPr>
+          <w:p>
+            <w:pPr>
+              <w:jc w:val="center"/>
+            </w:pPr>
+            <w:proofErr w:type="spellStart"/>
+            <w:r>
+              <w:t>Hear</w:t>
+            </w:r>
+            <w:r>
+              <w:t>t</w:t>
+            </w:r>
+            <w:r>
+              <w:t>Beat</w:t>
+            </w:r>
+            <w:proofErr w:type="spellEnd"/>
+          </w:p>
+        </w:tc>
+      </w:tr>
+    </w:tbl>
+    <w:p>
+      <w:pPr>
+        <w:rPr>
+          <w:b/>
+          <w:u w:val="single"/>
+        </w:rPr>
+      </w:pPr>
+    </w:p>
     <w:p>
       <w:pPr>
         <w:ind w:left="360"/>
@@ -34,18 +384,7 @@
     </w:p>
     <w:p>
       <w:r>
-        <w:t xml:space="preserve">High Blood Pressure (BP)/Hypertension </w:t>
-      </w:r>
-      <w:proofErr w:type="gramStart"/>
-      <w:r>
-        <w:t>is</w:t>
-      </w:r>
-      <w:proofErr w:type="gramEnd"/>
-      <w:r>
-        <w:t xml:space="preserve"> a common condition in South Africa and a risk factor for heart attacks, stroke, renal disease and blindness. People with hypertension are usually unaware that they have the condition, unless the BP has been measured at a health facility. In South Africa, Hypertension has been dubbed ‘the silent pandemic’. Furthermore hypertension frequently co-exists with other risk factors for chronic diseases of lifestyle such as diabetes and obesity</w:t>
-      </w:r>
-      <w:r>
-        <w:t>.</w:t>
+        <w:t>High Blood Pressure (BP)/Hypertension is a common condition in South Africa and a risk factor for heart attacks, stroke, renal disease and blindness. People with hypertension are usually unaware that they have the condition, unless the BP has been measured at a health facility. In South Africa, Hypertension has been dubbed ‘the silent pandemic’. Furthermore hypertension frequently co-exists with other risk factors for chronic diseases of lifestyle such as diabetes and obesity.</w:t>
       </w:r>
       <w:r>
         <w:rPr>
@@ -187,29 +526,25 @@
     </w:p>
     <w:p>
       <w:r>
-        <w:t xml:space="preserve">The Kenyan </w:t>
+        <w:t xml:space="preserve">The Kenyan Luo migration study of </w:t>
       </w:r>
       <w:proofErr w:type="spellStart"/>
       <w:r>
-        <w:t>Luo</w:t>
+        <w:t>Poulter</w:t>
       </w:r>
       <w:proofErr w:type="spellEnd"/>
       <w:r>
-        <w:t xml:space="preserve"> migration study of </w:t>
-      </w:r>
-      <w:proofErr w:type="spellStart"/>
-      <w:r>
-        <w:t>Poulter</w:t>
-      </w:r>
-      <w:proofErr w:type="spellEnd"/>
-      <w:r>
         <w:rPr>
           <w:rStyle w:val="FootnoteReference"/>
         </w:rPr>
         <w:footnoteReference w:id="2"/>
       </w:r>
       <w:r>
-        <w:t xml:space="preserve"> was first to show that migration of people living in traditional rural villages on the northern shores of Lake Victoria to the urban settings of Nairobi was associated with an increase in BP. The urban migrants had higher body weights, pulse rates and higher urinary sodium/potassium ratios than those who remained in the rural areas</w:t>
+        <w:t xml:space="preserve"> was first to show that migration of people living in traditional rural villages on the northern shores of Lake Victoria to the urban settings of Nairobi was </w:t>
+      </w:r>
+      <w:r>
+        <w:lastRenderedPageBreak/>
+        <w:t>associated with an increase in BP. The urban migrants had higher body weights, pulse rates and higher urinary sodium/potassium ratios than those who remained in the rural areas</w:t>
       </w:r>
       <w:r>
         <w:rPr>
@@ -272,21 +607,14 @@
       <w:r>
         <w:t xml:space="preserve">Patients will be required to continually track their weight reading </w:t>
       </w:r>
-      <w:bookmarkStart w:id="0" w:name="_GoBack"/>
-      <w:bookmarkEnd w:id="0"/>
     </w:p>
     <w:p>
       <w:r>
         <w:t xml:space="preserve">And furthermore </w:t>
       </w:r>
-      <w:proofErr w:type="gramStart"/>
-      <w:r>
-        <w:t>readings</w:t>
-      </w:r>
-      <w:r>
-        <w:t>(</w:t>
-      </w:r>
-      <w:proofErr w:type="gramEnd"/>
+      <w:r>
+        <w:t>readings (</w:t>
+      </w:r>
       <w:r>
         <w:t>determinants)</w:t>
       </w:r>
@@ -449,6 +777,7 @@
           <w:b/>
           <w:u w:val="single"/>
         </w:rPr>
+        <w:lastRenderedPageBreak/>
         <w:t>WHERE?</w:t>
       </w:r>
     </w:p>
@@ -484,7 +813,7 @@
 </file>
 
 <file path=word/endnotes.xml><?xml version="1.0" encoding="utf-8"?>
-<w:endnotes xmlns:wpc="http://schemas.microsoft.com/office/word/2010/wordprocessingCanvas" xmlns:mc="http://schemas.openxmlformats.org/markup-compatibility/2006" xmlns:o="urn:schemas-microsoft-com:office:office" xmlns:r="http://schemas.openxmlformats.org/officeDocument/2006/relationships" xmlns:m="http://schemas.openxmlformats.org/officeDocument/2006/math" xmlns:v="urn:schemas-microsoft-com:vml" xmlns:wp14="http://schemas.microsoft.com/office/word/2010/wordprocessingDrawing" xmlns:wp="http://schemas.openxmlformats.org/drawingml/2006/wordprocessingDrawing" xmlns:w10="urn:schemas-microsoft-com:office:word" xmlns:w="http://schemas.openxmlformats.org/wordprocessingml/2006/main" xmlns:w14="http://schemas.microsoft.com/office/word/2010/wordml" xmlns:wpg="http://schemas.microsoft.com/office/word/2010/wordprocessingGroup" xmlns:wpi="http://schemas.microsoft.com/office/word/2010/wordprocessingInk" xmlns:wne="http://schemas.microsoft.com/office/word/2006/wordml" xmlns:wps="http://schemas.microsoft.com/office/word/2010/wordprocessingShape" mc:Ignorable="w14 wp14">
+<w:endnotes xmlns:wpc="http://schemas.microsoft.com/office/word/2010/wordprocessingCanvas" xmlns:mc="http://schemas.openxmlformats.org/markup-compatibility/2006" xmlns:o="urn:schemas-microsoft-com:office:office" xmlns:r="http://schemas.openxmlformats.org/officeDocument/2006/relationships" xmlns:m="http://schemas.openxmlformats.org/officeDocument/2006/math" xmlns:v="urn:schemas-microsoft-com:vml" xmlns:wp14="http://schemas.microsoft.com/office/word/2010/wordprocessingDrawing" xmlns:wp="http://schemas.openxmlformats.org/drawingml/2006/wordprocessingDrawing" xmlns:w10="urn:schemas-microsoft-com:office:word" xmlns:w="http://schemas.openxmlformats.org/wordprocessingml/2006/main" xmlns:w14="http://schemas.microsoft.com/office/word/2010/wordml" xmlns:w15="http://schemas.microsoft.com/office/word/2012/wordml" xmlns:wpg="http://schemas.microsoft.com/office/word/2010/wordprocessingGroup" xmlns:wpi="http://schemas.microsoft.com/office/word/2010/wordprocessingInk" xmlns:wne="http://schemas.microsoft.com/office/word/2006/wordml" xmlns:wps="http://schemas.microsoft.com/office/word/2010/wordprocessingShape" mc:Ignorable="w14 w15 wp14">
   <w:endnote w:type="separator" w:id="-1">
     <w:p>
       <w:pPr>
@@ -509,7 +838,7 @@
 </file>
 
 <file path=word/footer1.xml><?xml version="1.0" encoding="utf-8"?>
-<w:ftr xmlns:wpc="http://schemas.microsoft.com/office/word/2010/wordprocessingCanvas" xmlns:mc="http://schemas.openxmlformats.org/markup-compatibility/2006" xmlns:o="urn:schemas-microsoft-com:office:office" xmlns:r="http://schemas.openxmlformats.org/officeDocument/2006/relationships" xmlns:m="http://schemas.openxmlformats.org/officeDocument/2006/math" xmlns:v="urn:schemas-microsoft-com:vml" xmlns:wp14="http://schemas.microsoft.com/office/word/2010/wordprocessingDrawing" xmlns:wp="http://schemas.openxmlformats.org/drawingml/2006/wordprocessingDrawing" xmlns:w10="urn:schemas-microsoft-com:office:word" xmlns:w="http://schemas.openxmlformats.org/wordprocessingml/2006/main" xmlns:w14="http://schemas.microsoft.com/office/word/2010/wordml" xmlns:wpg="http://schemas.microsoft.com/office/word/2010/wordprocessingGroup" xmlns:wpi="http://schemas.microsoft.com/office/word/2010/wordprocessingInk" xmlns:wne="http://schemas.microsoft.com/office/word/2006/wordml" xmlns:wps="http://schemas.microsoft.com/office/word/2010/wordprocessingShape" mc:Ignorable="w14 wp14">
+<w:ftr xmlns:wpc="http://schemas.microsoft.com/office/word/2010/wordprocessingCanvas" xmlns:mc="http://schemas.openxmlformats.org/markup-compatibility/2006" xmlns:o="urn:schemas-microsoft-com:office:office" xmlns:r="http://schemas.openxmlformats.org/officeDocument/2006/relationships" xmlns:m="http://schemas.openxmlformats.org/officeDocument/2006/math" xmlns:v="urn:schemas-microsoft-com:vml" xmlns:wp14="http://schemas.microsoft.com/office/word/2010/wordprocessingDrawing" xmlns:wp="http://schemas.openxmlformats.org/drawingml/2006/wordprocessingDrawing" xmlns:w10="urn:schemas-microsoft-com:office:word" xmlns:w="http://schemas.openxmlformats.org/wordprocessingml/2006/main" xmlns:w14="http://schemas.microsoft.com/office/word/2010/wordml" xmlns:w15="http://schemas.microsoft.com/office/word/2012/wordml" xmlns:wpg="http://schemas.microsoft.com/office/word/2010/wordprocessingGroup" xmlns:wpi="http://schemas.microsoft.com/office/word/2010/wordprocessingInk" xmlns:wne="http://schemas.microsoft.com/office/word/2006/wordml" xmlns:wps="http://schemas.microsoft.com/office/word/2010/wordprocessingShape" mc:Ignorable="w14 w15 wp14">
   <w:sdt>
     <w:sdtPr>
       <w:id w:val="-1511361270"/>
@@ -542,7 +871,7 @@
           <w:rPr>
             <w:noProof/>
           </w:rPr>
-          <w:t>2</w:t>
+          <w:t>3</w:t>
         </w:r>
         <w:r>
           <w:rPr>
@@ -562,7 +891,7 @@
 </file>
 
 <file path=word/footnotes.xml><?xml version="1.0" encoding="utf-8"?>
-<w:footnotes xmlns:wpc="http://schemas.microsoft.com/office/word/2010/wordprocessingCanvas" xmlns:mc="http://schemas.openxmlformats.org/markup-compatibility/2006" xmlns:o="urn:schemas-microsoft-com:office:office" xmlns:r="http://schemas.openxmlformats.org/officeDocument/2006/relationships" xmlns:m="http://schemas.openxmlformats.org/officeDocument/2006/math" xmlns:v="urn:schemas-microsoft-com:vml" xmlns:wp14="http://schemas.microsoft.com/office/word/2010/wordprocessingDrawing" xmlns:wp="http://schemas.openxmlformats.org/drawingml/2006/wordprocessingDrawing" xmlns:w10="urn:schemas-microsoft-com:office:word" xmlns:w="http://schemas.openxmlformats.org/wordprocessingml/2006/main" xmlns:w14="http://schemas.microsoft.com/office/word/2010/wordml" xmlns:wpg="http://schemas.microsoft.com/office/word/2010/wordprocessingGroup" xmlns:wpi="http://schemas.microsoft.com/office/word/2010/wordprocessingInk" xmlns:wne="http://schemas.microsoft.com/office/word/2006/wordml" xmlns:wps="http://schemas.microsoft.com/office/word/2010/wordprocessingShape" mc:Ignorable="w14 wp14">
+<w:footnotes xmlns:wpc="http://schemas.microsoft.com/office/word/2010/wordprocessingCanvas" xmlns:mc="http://schemas.openxmlformats.org/markup-compatibility/2006" xmlns:o="urn:schemas-microsoft-com:office:office" xmlns:r="http://schemas.openxmlformats.org/officeDocument/2006/relationships" xmlns:m="http://schemas.openxmlformats.org/officeDocument/2006/math" xmlns:v="urn:schemas-microsoft-com:vml" xmlns:wp14="http://schemas.microsoft.com/office/word/2010/wordprocessingDrawing" xmlns:wp="http://schemas.openxmlformats.org/drawingml/2006/wordprocessingDrawing" xmlns:w10="urn:schemas-microsoft-com:office:word" xmlns:w="http://schemas.openxmlformats.org/wordprocessingml/2006/main" xmlns:w14="http://schemas.microsoft.com/office/word/2010/wordml" xmlns:w15="http://schemas.microsoft.com/office/word/2012/wordml" xmlns:wpg="http://schemas.microsoft.com/office/word/2010/wordprocessingGroup" xmlns:wpi="http://schemas.microsoft.com/office/word/2010/wordprocessingInk" xmlns:wne="http://schemas.microsoft.com/office/word/2006/wordml" xmlns:wps="http://schemas.microsoft.com/office/word/2010/wordprocessingShape" mc:Ignorable="w14 w15 wp14">
   <w:footnote w:type="separator" w:id="-1">
     <w:p>
       <w:pPr>
@@ -643,15 +972,7 @@
       </w:r>
       <w:proofErr w:type="spellEnd"/>
       <w:r>
-        <w:t xml:space="preserve"> WS, Rose G, et al. The Kenyan </w:t>
-      </w:r>
-      <w:proofErr w:type="spellStart"/>
-      <w:r>
-        <w:t>Luo</w:t>
-      </w:r>
-      <w:proofErr w:type="spellEnd"/>
-      <w:r>
-        <w:t xml:space="preserve"> migration study: observations on the initiation of a rise in blood pressure. BMJ 1990;300:967-972</w:t>
+        <w:t xml:space="preserve"> WS, Rose G, et al. The Kenyan Luo migration study: observations on the initiation of a rise in blood pressure. BMJ 1990;300:967-972</w:t>
       </w:r>
     </w:p>
   </w:footnote>
@@ -709,11 +1030,9 @@
       <w:r>
         <w:t xml:space="preserve"> 1985</w:t>
       </w:r>
-      <w:proofErr w:type="gramStart"/>
-      <w:r>
-        <w:t>;3</w:t>
-      </w:r>
-      <w:proofErr w:type="gramEnd"/>
+      <w:r>
+        <w:t>; 3</w:t>
+      </w:r>
       <w:r>
         <w:t>(</w:t>
       </w:r>
@@ -731,7 +1050,7 @@
 </file>
 
 <file path=word/numbering.xml><?xml version="1.0" encoding="utf-8"?>
-<w:numbering xmlns:wpc="http://schemas.microsoft.com/office/word/2010/wordprocessingCanvas" xmlns:mc="http://schemas.openxmlformats.org/markup-compatibility/2006" xmlns:o="urn:schemas-microsoft-com:office:office" xmlns:r="http://schemas.openxmlformats.org/officeDocument/2006/relationships" xmlns:m="http://schemas.openxmlformats.org/officeDocument/2006/math" xmlns:v="urn:schemas-microsoft-com:vml" xmlns:wp14="http://schemas.microsoft.com/office/word/2010/wordprocessingDrawing" xmlns:wp="http://schemas.openxmlformats.org/drawingml/2006/wordprocessingDrawing" xmlns:w10="urn:schemas-microsoft-com:office:word" xmlns:w="http://schemas.openxmlformats.org/wordprocessingml/2006/main" xmlns:w14="http://schemas.microsoft.com/office/word/2010/wordml" xmlns:wpg="http://schemas.microsoft.com/office/word/2010/wordprocessingGroup" xmlns:wpi="http://schemas.microsoft.com/office/word/2010/wordprocessingInk" xmlns:wne="http://schemas.microsoft.com/office/word/2006/wordml" xmlns:wps="http://schemas.microsoft.com/office/word/2010/wordprocessingShape" mc:Ignorable="w14 wp14">
+<w:numbering xmlns:wpc="http://schemas.microsoft.com/office/word/2010/wordprocessingCanvas" xmlns:mc="http://schemas.openxmlformats.org/markup-compatibility/2006" xmlns:o="urn:schemas-microsoft-com:office:office" xmlns:r="http://schemas.openxmlformats.org/officeDocument/2006/relationships" xmlns:m="http://schemas.openxmlformats.org/officeDocument/2006/math" xmlns:v="urn:schemas-microsoft-com:vml" xmlns:wp14="http://schemas.microsoft.com/office/word/2010/wordprocessingDrawing" xmlns:wp="http://schemas.openxmlformats.org/drawingml/2006/wordprocessingDrawing" xmlns:w10="urn:schemas-microsoft-com:office:word" xmlns:w="http://schemas.openxmlformats.org/wordprocessingml/2006/main" xmlns:w14="http://schemas.microsoft.com/office/word/2010/wordml" xmlns:w15="http://schemas.microsoft.com/office/word/2012/wordml" xmlns:wpg="http://schemas.microsoft.com/office/word/2010/wordprocessingGroup" xmlns:wpi="http://schemas.microsoft.com/office/word/2010/wordprocessingInk" xmlns:wne="http://schemas.microsoft.com/office/word/2006/wordml" xmlns:wps="http://schemas.microsoft.com/office/word/2010/wordprocessingShape" mc:Ignorable="w14 w15 wp14">
   <w:abstractNum w:abstractNumId="0">
     <w:nsid w:val="144017EF"/>
     <w:multiLevelType w:val="hybridMultilevel"/>
@@ -1211,7 +1530,7 @@
 </file>
 
 <file path=word/styles.xml><?xml version="1.0" encoding="utf-8"?>
-<w:styles xmlns:mc="http://schemas.openxmlformats.org/markup-compatibility/2006" xmlns:r="http://schemas.openxmlformats.org/officeDocument/2006/relationships" xmlns:w="http://schemas.openxmlformats.org/wordprocessingml/2006/main" xmlns:w14="http://schemas.microsoft.com/office/word/2010/wordml" mc:Ignorable="w14">
+<w:styles xmlns:mc="http://schemas.openxmlformats.org/markup-compatibility/2006" xmlns:r="http://schemas.openxmlformats.org/officeDocument/2006/relationships" xmlns:w="http://schemas.openxmlformats.org/wordprocessingml/2006/main" xmlns:w14="http://schemas.microsoft.com/office/word/2010/wordml" xmlns:w15="http://schemas.microsoft.com/office/word/2012/wordml" mc:Ignorable="w14 w15">
   <w:docDefaults>
     <w:rPrDefault>
       <w:rPr>
@@ -1227,144 +1546,378 @@
       </w:pPr>
     </w:pPrDefault>
   </w:docDefaults>
-  <w:latentStyles w:defLockedState="0" w:defUIPriority="99" w:defSemiHidden="1" w:defUnhideWhenUsed="1" w:defQFormat="0" w:count="267">
-    <w:lsdException w:name="Normal" w:semiHidden="0" w:uiPriority="0" w:unhideWhenUsed="0" w:qFormat="1"/>
-    <w:lsdException w:name="heading 1" w:semiHidden="0" w:uiPriority="9" w:unhideWhenUsed="0" w:qFormat="1"/>
-    <w:lsdException w:name="heading 2" w:uiPriority="9" w:qFormat="1"/>
-    <w:lsdException w:name="heading 3" w:uiPriority="9" w:qFormat="1"/>
-    <w:lsdException w:name="heading 4" w:uiPriority="9" w:qFormat="1"/>
-    <w:lsdException w:name="heading 5" w:uiPriority="9" w:qFormat="1"/>
-    <w:lsdException w:name="heading 6" w:uiPriority="9" w:qFormat="1"/>
-    <w:lsdException w:name="heading 7" w:uiPriority="9" w:qFormat="1"/>
-    <w:lsdException w:name="heading 8" w:uiPriority="9" w:qFormat="1"/>
-    <w:lsdException w:name="heading 9" w:uiPriority="9" w:qFormat="1"/>
-    <w:lsdException w:name="toc 1" w:uiPriority="39"/>
-    <w:lsdException w:name="toc 2" w:uiPriority="39"/>
-    <w:lsdException w:name="toc 3" w:uiPriority="39"/>
-    <w:lsdException w:name="toc 4" w:uiPriority="39"/>
-    <w:lsdException w:name="toc 5" w:uiPriority="39"/>
-    <w:lsdException w:name="toc 6" w:uiPriority="39"/>
-    <w:lsdException w:name="toc 7" w:uiPriority="39"/>
-    <w:lsdException w:name="toc 8" w:uiPriority="39"/>
-    <w:lsdException w:name="toc 9" w:uiPriority="39"/>
-    <w:lsdException w:name="caption" w:uiPriority="35" w:qFormat="1"/>
-    <w:lsdException w:name="Title" w:semiHidden="0" w:uiPriority="10" w:unhideWhenUsed="0" w:qFormat="1"/>
-    <w:lsdException w:name="Default Paragraph Font" w:uiPriority="1"/>
-    <w:lsdException w:name="Subtitle" w:semiHidden="0" w:uiPriority="11" w:unhideWhenUsed="0" w:qFormat="1"/>
-    <w:lsdException w:name="Strong" w:semiHidden="0" w:uiPriority="22" w:unhideWhenUsed="0" w:qFormat="1"/>
-    <w:lsdException w:name="Emphasis" w:semiHidden="0" w:uiPriority="20" w:unhideWhenUsed="0" w:qFormat="1"/>
-    <w:lsdException w:name="Table Grid" w:semiHidden="0" w:uiPriority="59" w:unhideWhenUsed="0"/>
-    <w:lsdException w:name="Placeholder Text" w:unhideWhenUsed="0"/>
-    <w:lsdException w:name="No Spacing" w:semiHidden="0" w:uiPriority="1" w:unhideWhenUsed="0" w:qFormat="1"/>
-    <w:lsdException w:name="Light Shading" w:semiHidden="0" w:uiPriority="60" w:unhideWhenUsed="0"/>
-    <w:lsdException w:name="Light List" w:semiHidden="0" w:uiPriority="61" w:unhideWhenUsed="0"/>
-    <w:lsdException w:name="Light Grid" w:semiHidden="0" w:uiPriority="62" w:unhideWhenUsed="0"/>
-    <w:lsdException w:name="Medium Shading 1" w:semiHidden="0" w:uiPriority="63" w:unhideWhenUsed="0"/>
-    <w:lsdException w:name="Medium Shading 2" w:semiHidden="0" w:uiPriority="64" w:unhideWhenUsed="0"/>
-    <w:lsdException w:name="Medium List 1" w:semiHidden="0" w:uiPriority="65" w:unhideWhenUsed="0"/>
-    <w:lsdException w:name="Medium List 2" w:semiHidden="0" w:uiPriority="66" w:unhideWhenUsed="0"/>
-    <w:lsdException w:name="Medium Grid 1" w:semiHidden="0" w:uiPriority="67" w:unhideWhenUsed="0"/>
-    <w:lsdException w:name="Medium Grid 2" w:semiHidden="0" w:uiPriority="68" w:unhideWhenUsed="0"/>
-    <w:lsdException w:name="Medium Grid 3" w:semiHidden="0" w:uiPriority="69" w:unhideWhenUsed="0"/>
-    <w:lsdException w:name="Dark List" w:semiHidden="0" w:uiPriority="70" w:unhideWhenUsed="0"/>
-    <w:lsdException w:name="Colorful Shading" w:semiHidden="0" w:uiPriority="71" w:unhideWhenUsed="0"/>
-    <w:lsdException w:name="Colorful List" w:semiHidden="0" w:uiPriority="72" w:unhideWhenUsed="0"/>
-    <w:lsdException w:name="Colorful Grid" w:semiHidden="0" w:uiPriority="73" w:unhideWhenUsed="0"/>
-    <w:lsdException w:name="Light Shading Accent 1" w:semiHidden="0" w:uiPriority="60" w:unhideWhenUsed="0"/>
-    <w:lsdException w:name="Light List Accent 1" w:semiHidden="0" w:uiPriority="61" w:unhideWhenUsed="0"/>
-    <w:lsdException w:name="Light Grid Accent 1" w:semiHidden="0" w:uiPriority="62" w:unhideWhenUsed="0"/>
-    <w:lsdException w:name="Medium Shading 1 Accent 1" w:semiHidden="0" w:uiPriority="63" w:unhideWhenUsed="0"/>
-    <w:lsdException w:name="Medium Shading 2 Accent 1" w:semiHidden="0" w:uiPriority="64" w:unhideWhenUsed="0"/>
-    <w:lsdException w:name="Medium List 1 Accent 1" w:semiHidden="0" w:uiPriority="65" w:unhideWhenUsed="0"/>
-    <w:lsdException w:name="Revision" w:unhideWhenUsed="0"/>
-    <w:lsdException w:name="List Paragraph" w:semiHidden="0" w:uiPriority="34" w:unhideWhenUsed="0" w:qFormat="1"/>
-    <w:lsdException w:name="Quote" w:semiHidden="0" w:uiPriority="29" w:unhideWhenUsed="0" w:qFormat="1"/>
-    <w:lsdException w:name="Intense Quote" w:semiHidden="0" w:uiPriority="30" w:unhideWhenUsed="0" w:qFormat="1"/>
-    <w:lsdException w:name="Medium List 2 Accent 1" w:semiHidden="0" w:uiPriority="66" w:unhideWhenUsed="0"/>
-    <w:lsdException w:name="Medium Grid 1 Accent 1" w:semiHidden="0" w:uiPriority="67" w:unhideWhenUsed="0"/>
-    <w:lsdException w:name="Medium Grid 2 Accent 1" w:semiHidden="0" w:uiPriority="68" w:unhideWhenUsed="0"/>
-    <w:lsdException w:name="Medium Grid 3 Accent 1" w:semiHidden="0" w:uiPriority="69" w:unhideWhenUsed="0"/>
-    <w:lsdException w:name="Dark List Accent 1" w:semiHidden="0" w:uiPriority="70" w:unhideWhenUsed="0"/>
-    <w:lsdException w:name="Colorful Shading Accent 1" w:semiHidden="0" w:uiPriority="71" w:unhideWhenUsed="0"/>
-    <w:lsdException w:name="Colorful List Accent 1" w:semiHidden="0" w:uiPriority="72" w:unhideWhenUsed="0"/>
-    <w:lsdException w:name="Colorful Grid Accent 1" w:semiHidden="0" w:uiPriority="73" w:unhideWhenUsed="0"/>
-    <w:lsdException w:name="Light Shading Accent 2" w:semiHidden="0" w:uiPriority="60" w:unhideWhenUsed="0"/>
-    <w:lsdException w:name="Light List Accent 2" w:semiHidden="0" w:uiPriority="61" w:unhideWhenUsed="0"/>
-    <w:lsdException w:name="Light Grid Accent 2" w:semiHidden="0" w:uiPriority="62" w:unhideWhenUsed="0"/>
-    <w:lsdException w:name="Medium Shading 1 Accent 2" w:semiHidden="0" w:uiPriority="63" w:unhideWhenUsed="0"/>
-    <w:lsdException w:name="Medium Shading 2 Accent 2" w:semiHidden="0" w:uiPriority="64" w:unhideWhenUsed="0"/>
-    <w:lsdException w:name="Medium List 1 Accent 2" w:semiHidden="0" w:uiPriority="65" w:unhideWhenUsed="0"/>
-    <w:lsdException w:name="Medium List 2 Accent 2" w:semiHidden="0" w:uiPriority="66" w:unhideWhenUsed="0"/>
-    <w:lsdException w:name="Medium Grid 1 Accent 2" w:semiHidden="0" w:uiPriority="67" w:unhideWhenUsed="0"/>
-    <w:lsdException w:name="Medium Grid 2 Accent 2" w:semiHidden="0" w:uiPriority="68" w:unhideWhenUsed="0"/>
-    <w:lsdException w:name="Medium Grid 3 Accent 2" w:semiHidden="0" w:uiPriority="69" w:unhideWhenUsed="0"/>
-    <w:lsdException w:name="Dark List Accent 2" w:semiHidden="0" w:uiPriority="70" w:unhideWhenUsed="0"/>
-    <w:lsdException w:name="Colorful Shading Accent 2" w:semiHidden="0" w:uiPriority="71" w:unhideWhenUsed="0"/>
-    <w:lsdException w:name="Colorful List Accent 2" w:semiHidden="0" w:uiPriority="72" w:unhideWhenUsed="0"/>
-    <w:lsdException w:name="Colorful Grid Accent 2" w:semiHidden="0" w:uiPriority="73" w:unhideWhenUsed="0"/>
-    <w:lsdException w:name="Light Shading Accent 3" w:semiHidden="0" w:uiPriority="60" w:unhideWhenUsed="0"/>
-    <w:lsdException w:name="Light List Accent 3" w:semiHidden="0" w:uiPriority="61" w:unhideWhenUsed="0"/>
-    <w:lsdException w:name="Light Grid Accent 3" w:semiHidden="0" w:uiPriority="62" w:unhideWhenUsed="0"/>
-    <w:lsdException w:name="Medium Shading 1 Accent 3" w:semiHidden="0" w:uiPriority="63" w:unhideWhenUsed="0"/>
-    <w:lsdException w:name="Medium Shading 2 Accent 3" w:semiHidden="0" w:uiPriority="64" w:unhideWhenUsed="0"/>
-    <w:lsdException w:name="Medium List 1 Accent 3" w:semiHidden="0" w:uiPriority="65" w:unhideWhenUsed="0"/>
-    <w:lsdException w:name="Medium List 2 Accent 3" w:semiHidden="0" w:uiPriority="66" w:unhideWhenUsed="0"/>
-    <w:lsdException w:name="Medium Grid 1 Accent 3" w:semiHidden="0" w:uiPriority="67" w:unhideWhenUsed="0"/>
-    <w:lsdException w:name="Medium Grid 2 Accent 3" w:semiHidden="0" w:uiPriority="68" w:unhideWhenUsed="0"/>
-    <w:lsdException w:name="Medium Grid 3 Accent 3" w:semiHidden="0" w:uiPriority="69" w:unhideWhenUsed="0"/>
-    <w:lsdException w:name="Dark List Accent 3" w:semiHidden="0" w:uiPriority="70" w:unhideWhenUsed="0"/>
-    <w:lsdException w:name="Colorful Shading Accent 3" w:semiHidden="0" w:uiPriority="71" w:unhideWhenUsed="0"/>
-    <w:lsdException w:name="Colorful List Accent 3" w:semiHidden="0" w:uiPriority="72" w:unhideWhenUsed="0"/>
-    <w:lsdException w:name="Colorful Grid Accent 3" w:semiHidden="0" w:uiPriority="73" w:unhideWhenUsed="0"/>
-    <w:lsdException w:name="Light Shading Accent 4" w:semiHidden="0" w:uiPriority="60" w:unhideWhenUsed="0"/>
-    <w:lsdException w:name="Light List Accent 4" w:semiHidden="0" w:uiPriority="61" w:unhideWhenUsed="0"/>
-    <w:lsdException w:name="Light Grid Accent 4" w:semiHidden="0" w:uiPriority="62" w:unhideWhenUsed="0"/>
-    <w:lsdException w:name="Medium Shading 1 Accent 4" w:semiHidden="0" w:uiPriority="63" w:unhideWhenUsed="0"/>
-    <w:lsdException w:name="Medium Shading 2 Accent 4" w:semiHidden="0" w:uiPriority="64" w:unhideWhenUsed="0"/>
-    <w:lsdException w:name="Medium List 1 Accent 4" w:semiHidden="0" w:uiPriority="65" w:unhideWhenUsed="0"/>
-    <w:lsdException w:name="Medium List 2 Accent 4" w:semiHidden="0" w:uiPriority="66" w:unhideWhenUsed="0"/>
-    <w:lsdException w:name="Medium Grid 1 Accent 4" w:semiHidden="0" w:uiPriority="67" w:unhideWhenUsed="0"/>
-    <w:lsdException w:name="Medium Grid 2 Accent 4" w:semiHidden="0" w:uiPriority="68" w:unhideWhenUsed="0"/>
-    <w:lsdException w:name="Medium Grid 3 Accent 4" w:semiHidden="0" w:uiPriority="69" w:unhideWhenUsed="0"/>
-    <w:lsdException w:name="Dark List Accent 4" w:semiHidden="0" w:uiPriority="70" w:unhideWhenUsed="0"/>
-    <w:lsdException w:name="Colorful Shading Accent 4" w:semiHidden="0" w:uiPriority="71" w:unhideWhenUsed="0"/>
-    <w:lsdException w:name="Colorful List Accent 4" w:semiHidden="0" w:uiPriority="72" w:unhideWhenUsed="0"/>
-    <w:lsdException w:name="Colorful Grid Accent 4" w:semiHidden="0" w:uiPriority="73" w:unhideWhenUsed="0"/>
-    <w:lsdException w:name="Light Shading Accent 5" w:semiHidden="0" w:uiPriority="60" w:unhideWhenUsed="0"/>
-    <w:lsdException w:name="Light List Accent 5" w:semiHidden="0" w:uiPriority="61" w:unhideWhenUsed="0"/>
-    <w:lsdException w:name="Light Grid Accent 5" w:semiHidden="0" w:uiPriority="62" w:unhideWhenUsed="0"/>
-    <w:lsdException w:name="Medium Shading 1 Accent 5" w:semiHidden="0" w:uiPriority="63" w:unhideWhenUsed="0"/>
-    <w:lsdException w:name="Medium Shading 2 Accent 5" w:semiHidden="0" w:uiPriority="64" w:unhideWhenUsed="0"/>
-    <w:lsdException w:name="Medium List 1 Accent 5" w:semiHidden="0" w:uiPriority="65" w:unhideWhenUsed="0"/>
-    <w:lsdException w:name="Medium List 2 Accent 5" w:semiHidden="0" w:uiPriority="66" w:unhideWhenUsed="0"/>
-    <w:lsdException w:name="Medium Grid 1 Accent 5" w:semiHidden="0" w:uiPriority="67" w:unhideWhenUsed="0"/>
-    <w:lsdException w:name="Medium Grid 2 Accent 5" w:semiHidden="0" w:uiPriority="68" w:unhideWhenUsed="0"/>
-    <w:lsdException w:name="Medium Grid 3 Accent 5" w:semiHidden="0" w:uiPriority="69" w:unhideWhenUsed="0"/>
-    <w:lsdException w:name="Dark List Accent 5" w:semiHidden="0" w:uiPriority="70" w:unhideWhenUsed="0"/>
-    <w:lsdException w:name="Colorful Shading Accent 5" w:semiHidden="0" w:uiPriority="71" w:unhideWhenUsed="0"/>
-    <w:lsdException w:name="Colorful List Accent 5" w:semiHidden="0" w:uiPriority="72" w:unhideWhenUsed="0"/>
-    <w:lsdException w:name="Colorful Grid Accent 5" w:semiHidden="0" w:uiPriority="73" w:unhideWhenUsed="0"/>
-    <w:lsdException w:name="Light Shading Accent 6" w:semiHidden="0" w:uiPriority="60" w:unhideWhenUsed="0"/>
-    <w:lsdException w:name="Light List Accent 6" w:semiHidden="0" w:uiPriority="61" w:unhideWhenUsed="0"/>
-    <w:lsdException w:name="Light Grid Accent 6" w:semiHidden="0" w:uiPriority="62" w:unhideWhenUsed="0"/>
-    <w:lsdException w:name="Medium Shading 1 Accent 6" w:semiHidden="0" w:uiPriority="63" w:unhideWhenUsed="0"/>
-    <w:lsdException w:name="Medium Shading 2 Accent 6" w:semiHidden="0" w:uiPriority="64" w:unhideWhenUsed="0"/>
-    <w:lsdException w:name="Medium List 1 Accent 6" w:semiHidden="0" w:uiPriority="65" w:unhideWhenUsed="0"/>
-    <w:lsdException w:name="Medium List 2 Accent 6" w:semiHidden="0" w:uiPriority="66" w:unhideWhenUsed="0"/>
-    <w:lsdException w:name="Medium Grid 1 Accent 6" w:semiHidden="0" w:uiPriority="67" w:unhideWhenUsed="0"/>
-    <w:lsdException w:name="Medium Grid 2 Accent 6" w:semiHidden="0" w:uiPriority="68" w:unhideWhenUsed="0"/>
-    <w:lsdException w:name="Medium Grid 3 Accent 6" w:semiHidden="0" w:uiPriority="69" w:unhideWhenUsed="0"/>
-    <w:lsdException w:name="Dark List Accent 6" w:semiHidden="0" w:uiPriority="70" w:unhideWhenUsed="0"/>
-    <w:lsdException w:name="Colorful Shading Accent 6" w:semiHidden="0" w:uiPriority="71" w:unhideWhenUsed="0"/>
-    <w:lsdException w:name="Colorful List Accent 6" w:semiHidden="0" w:uiPriority="72" w:unhideWhenUsed="0"/>
-    <w:lsdException w:name="Colorful Grid Accent 6" w:semiHidden="0" w:uiPriority="73" w:unhideWhenUsed="0"/>
-    <w:lsdException w:name="Subtle Emphasis" w:semiHidden="0" w:uiPriority="19" w:unhideWhenUsed="0" w:qFormat="1"/>
-    <w:lsdException w:name="Intense Emphasis" w:semiHidden="0" w:uiPriority="21" w:unhideWhenUsed="0" w:qFormat="1"/>
-    <w:lsdException w:name="Subtle Reference" w:semiHidden="0" w:uiPriority="31" w:unhideWhenUsed="0" w:qFormat="1"/>
-    <w:lsdException w:name="Intense Reference" w:semiHidden="0" w:uiPriority="32" w:unhideWhenUsed="0" w:qFormat="1"/>
-    <w:lsdException w:name="Book Title" w:semiHidden="0" w:uiPriority="33" w:unhideWhenUsed="0" w:qFormat="1"/>
-    <w:lsdException w:name="Bibliography" w:uiPriority="37"/>
-    <w:lsdException w:name="TOC Heading" w:uiPriority="39" w:qFormat="1"/>
+  <w:latentStyles w:defLockedState="0" w:defUIPriority="99" w:defSemiHidden="0" w:defUnhideWhenUsed="0" w:defQFormat="0" w:count="371">
+    <w:lsdException w:name="Normal" w:uiPriority="0" w:qFormat="1"/>
+    <w:lsdException w:name="heading 1" w:uiPriority="9" w:qFormat="1"/>
+    <w:lsdException w:name="heading 2" w:semiHidden="1" w:uiPriority="9" w:unhideWhenUsed="1" w:qFormat="1"/>
+    <w:lsdException w:name="heading 3" w:semiHidden="1" w:uiPriority="9" w:unhideWhenUsed="1" w:qFormat="1"/>
+    <w:lsdException w:name="heading 4" w:semiHidden="1" w:uiPriority="9" w:unhideWhenUsed="1" w:qFormat="1"/>
+    <w:lsdException w:name="heading 5" w:semiHidden="1" w:uiPriority="9" w:unhideWhenUsed="1" w:qFormat="1"/>
+    <w:lsdException w:name="heading 6" w:semiHidden="1" w:uiPriority="9" w:unhideWhenUsed="1" w:qFormat="1"/>
+    <w:lsdException w:name="heading 7" w:semiHidden="1" w:uiPriority="9" w:unhideWhenUsed="1" w:qFormat="1"/>
+    <w:lsdException w:name="heading 8" w:semiHidden="1" w:uiPriority="9" w:unhideWhenUsed="1" w:qFormat="1"/>
+    <w:lsdException w:name="heading 9" w:semiHidden="1" w:uiPriority="9" w:unhideWhenUsed="1" w:qFormat="1"/>
+    <w:lsdException w:name="index 1" w:semiHidden="1" w:unhideWhenUsed="1"/>
+    <w:lsdException w:name="index 2" w:semiHidden="1" w:unhideWhenUsed="1"/>
+    <w:lsdException w:name="index 3" w:semiHidden="1" w:unhideWhenUsed="1"/>
+    <w:lsdException w:name="index 4" w:semiHidden="1" w:unhideWhenUsed="1"/>
+    <w:lsdException w:name="index 5" w:semiHidden="1" w:unhideWhenUsed="1"/>
+    <w:lsdException w:name="index 6" w:semiHidden="1" w:unhideWhenUsed="1"/>
+    <w:lsdException w:name="index 7" w:semiHidden="1" w:unhideWhenUsed="1"/>
+    <w:lsdException w:name="index 8" w:semiHidden="1" w:unhideWhenUsed="1"/>
+    <w:lsdException w:name="index 9" w:semiHidden="1" w:unhideWhenUsed="1"/>
+    <w:lsdException w:name="toc 1" w:semiHidden="1" w:uiPriority="39" w:unhideWhenUsed="1"/>
+    <w:lsdException w:name="toc 2" w:semiHidden="1" w:uiPriority="39" w:unhideWhenUsed="1"/>
+    <w:lsdException w:name="toc 3" w:semiHidden="1" w:uiPriority="39" w:unhideWhenUsed="1"/>
+    <w:lsdException w:name="toc 4" w:semiHidden="1" w:uiPriority="39" w:unhideWhenUsed="1"/>
+    <w:lsdException w:name="toc 5" w:semiHidden="1" w:uiPriority="39" w:unhideWhenUsed="1"/>
+    <w:lsdException w:name="toc 6" w:semiHidden="1" w:uiPriority="39" w:unhideWhenUsed="1"/>
+    <w:lsdException w:name="toc 7" w:semiHidden="1" w:uiPriority="39" w:unhideWhenUsed="1"/>
+    <w:lsdException w:name="toc 8" w:semiHidden="1" w:uiPriority="39" w:unhideWhenUsed="1"/>
+    <w:lsdException w:name="toc 9" w:semiHidden="1" w:uiPriority="39" w:unhideWhenUsed="1"/>
+    <w:lsdException w:name="Normal Indent" w:semiHidden="1" w:unhideWhenUsed="1"/>
+    <w:lsdException w:name="footnote text" w:semiHidden="1" w:unhideWhenUsed="1"/>
+    <w:lsdException w:name="annotation text" w:semiHidden="1" w:unhideWhenUsed="1"/>
+    <w:lsdException w:name="header" w:semiHidden="1" w:unhideWhenUsed="1"/>
+    <w:lsdException w:name="footer" w:semiHidden="1" w:unhideWhenUsed="1"/>
+    <w:lsdException w:name="index heading" w:semiHidden="1" w:unhideWhenUsed="1"/>
+    <w:lsdException w:name="caption" w:semiHidden="1" w:uiPriority="35" w:unhideWhenUsed="1" w:qFormat="1"/>
+    <w:lsdException w:name="table of figures" w:semiHidden="1" w:unhideWhenUsed="1"/>
+    <w:lsdException w:name="envelope address" w:semiHidden="1" w:unhideWhenUsed="1"/>
+    <w:lsdException w:name="envelope return" w:semiHidden="1" w:unhideWhenUsed="1"/>
+    <w:lsdException w:name="footnote reference" w:semiHidden="1" w:unhideWhenUsed="1"/>
+    <w:lsdException w:name="annotation reference" w:semiHidden="1" w:unhideWhenUsed="1"/>
+    <w:lsdException w:name="line number" w:semiHidden="1" w:unhideWhenUsed="1"/>
+    <w:lsdException w:name="page number" w:semiHidden="1" w:unhideWhenUsed="1"/>
+    <w:lsdException w:name="endnote reference" w:semiHidden="1" w:unhideWhenUsed="1"/>
+    <w:lsdException w:name="endnote text" w:semiHidden="1" w:unhideWhenUsed="1"/>
+    <w:lsdException w:name="table of authorities" w:semiHidden="1" w:unhideWhenUsed="1"/>
+    <w:lsdException w:name="macro" w:semiHidden="1" w:unhideWhenUsed="1"/>
+    <w:lsdException w:name="toa heading" w:semiHidden="1" w:unhideWhenUsed="1"/>
+    <w:lsdException w:name="List" w:semiHidden="1" w:unhideWhenUsed="1"/>
+    <w:lsdException w:name="List Bullet" w:semiHidden="1" w:unhideWhenUsed="1"/>
+    <w:lsdException w:name="List Number" w:semiHidden="1" w:unhideWhenUsed="1"/>
+    <w:lsdException w:name="List 2" w:semiHidden="1" w:unhideWhenUsed="1"/>
+    <w:lsdException w:name="List 3" w:semiHidden="1" w:unhideWhenUsed="1"/>
+    <w:lsdException w:name="List 4" w:semiHidden="1" w:unhideWhenUsed="1"/>
+    <w:lsdException w:name="List 5" w:semiHidden="1" w:unhideWhenUsed="1"/>
+    <w:lsdException w:name="List Bullet 2" w:semiHidden="1" w:unhideWhenUsed="1"/>
+    <w:lsdException w:name="List Bullet 3" w:semiHidden="1" w:unhideWhenUsed="1"/>
+    <w:lsdException w:name="List Bullet 4" w:semiHidden="1" w:unhideWhenUsed="1"/>
+    <w:lsdException w:name="List Bullet 5" w:semiHidden="1" w:unhideWhenUsed="1"/>
+    <w:lsdException w:name="List Number 2" w:semiHidden="1" w:unhideWhenUsed="1"/>
+    <w:lsdException w:name="List Number 3" w:semiHidden="1" w:unhideWhenUsed="1"/>
+    <w:lsdException w:name="List Number 4" w:semiHidden="1" w:unhideWhenUsed="1"/>
+    <w:lsdException w:name="List Number 5" w:semiHidden="1" w:unhideWhenUsed="1"/>
+    <w:lsdException w:name="Title" w:uiPriority="10" w:qFormat="1"/>
+    <w:lsdException w:name="Closing" w:semiHidden="1" w:unhideWhenUsed="1"/>
+    <w:lsdException w:name="Signature" w:semiHidden="1" w:unhideWhenUsed="1"/>
+    <w:lsdException w:name="Default Paragraph Font" w:semiHidden="1" w:uiPriority="1" w:unhideWhenUsed="1"/>
+    <w:lsdException w:name="Body Text" w:semiHidden="1" w:unhideWhenUsed="1"/>
+    <w:lsdException w:name="Body Text Indent" w:semiHidden="1" w:unhideWhenUsed="1"/>
+    <w:lsdException w:name="List Continue" w:semiHidden="1" w:unhideWhenUsed="1"/>
+    <w:lsdException w:name="List Continue 2" w:semiHidden="1" w:unhideWhenUsed="1"/>
+    <w:lsdException w:name="List Continue 3" w:semiHidden="1" w:unhideWhenUsed="1"/>
+    <w:lsdException w:name="List Continue 4" w:semiHidden="1" w:unhideWhenUsed="1"/>
+    <w:lsdException w:name="List Continue 5" w:semiHidden="1" w:unhideWhenUsed="1"/>
+    <w:lsdException w:name="Message Header" w:semiHidden="1" w:unhideWhenUsed="1"/>
+    <w:lsdException w:name="Subtitle" w:uiPriority="11" w:qFormat="1"/>
+    <w:lsdException w:name="Salutation" w:semiHidden="1" w:unhideWhenUsed="1"/>
+    <w:lsdException w:name="Date" w:semiHidden="1" w:unhideWhenUsed="1"/>
+    <w:lsdException w:name="Body Text First Indent" w:semiHidden="1" w:unhideWhenUsed="1"/>
+    <w:lsdException w:name="Body Text First Indent 2" w:semiHidden="1" w:unhideWhenUsed="1"/>
+    <w:lsdException w:name="Note Heading" w:semiHidden="1" w:unhideWhenUsed="1"/>
+    <w:lsdException w:name="Body Text 2" w:semiHidden="1" w:unhideWhenUsed="1"/>
+    <w:lsdException w:name="Body Text 3" w:semiHidden="1" w:unhideWhenUsed="1"/>
+    <w:lsdException w:name="Body Text Indent 2" w:semiHidden="1" w:unhideWhenUsed="1"/>
+    <w:lsdException w:name="Body Text Indent 3" w:semiHidden="1" w:unhideWhenUsed="1"/>
+    <w:lsdException w:name="Block Text" w:semiHidden="1" w:unhideWhenUsed="1"/>
+    <w:lsdException w:name="Hyperlink" w:semiHidden="1" w:unhideWhenUsed="1"/>
+    <w:lsdException w:name="FollowedHyperlink" w:semiHidden="1" w:unhideWhenUsed="1"/>
+    <w:lsdException w:name="Strong" w:uiPriority="22" w:qFormat="1"/>
+    <w:lsdException w:name="Emphasis" w:uiPriority="20" w:qFormat="1"/>
+    <w:lsdException w:name="Document Map" w:semiHidden="1" w:unhideWhenUsed="1"/>
+    <w:lsdException w:name="Plain Text" w:semiHidden="1" w:unhideWhenUsed="1"/>
+    <w:lsdException w:name="E-mail Signature" w:semiHidden="1" w:unhideWhenUsed="1"/>
+    <w:lsdException w:name="HTML Top of Form" w:semiHidden="1" w:unhideWhenUsed="1"/>
+    <w:lsdException w:name="HTML Bottom of Form" w:semiHidden="1" w:unhideWhenUsed="1"/>
+    <w:lsdException w:name="Normal (Web)" w:semiHidden="1" w:unhideWhenUsed="1"/>
+    <w:lsdException w:name="HTML Acronym" w:semiHidden="1" w:unhideWhenUsed="1"/>
+    <w:lsdException w:name="HTML Address" w:semiHidden="1" w:unhideWhenUsed="1"/>
+    <w:lsdException w:name="HTML Cite" w:semiHidden="1" w:unhideWhenUsed="1"/>
+    <w:lsdException w:name="HTML Code" w:semiHidden="1" w:unhideWhenUsed="1"/>
+    <w:lsdException w:name="HTML Definition" w:semiHidden="1" w:unhideWhenUsed="1"/>
+    <w:lsdException w:name="HTML Keyboard" w:semiHidden="1" w:unhideWhenUsed="1"/>
+    <w:lsdException w:name="HTML Preformatted" w:semiHidden="1" w:unhideWhenUsed="1"/>
+    <w:lsdException w:name="HTML Sample" w:semiHidden="1" w:unhideWhenUsed="1"/>
+    <w:lsdException w:name="HTML Typewriter" w:semiHidden="1" w:unhideWhenUsed="1"/>
+    <w:lsdException w:name="HTML Variable" w:semiHidden="1" w:unhideWhenUsed="1"/>
+    <w:lsdException w:name="Normal Table" w:semiHidden="1" w:unhideWhenUsed="1"/>
+    <w:lsdException w:name="annotation subject" w:semiHidden="1" w:unhideWhenUsed="1"/>
+    <w:lsdException w:name="No List" w:semiHidden="1" w:unhideWhenUsed="1"/>
+    <w:lsdException w:name="Outline List 1" w:semiHidden="1" w:unhideWhenUsed="1"/>
+    <w:lsdException w:name="Outline List 2" w:semiHidden="1" w:unhideWhenUsed="1"/>
+    <w:lsdException w:name="Outline List 3" w:semiHidden="1" w:unhideWhenUsed="1"/>
+    <w:lsdException w:name="Table Simple 1" w:semiHidden="1" w:unhideWhenUsed="1"/>
+    <w:lsdException w:name="Table Simple 2" w:semiHidden="1" w:unhideWhenUsed="1"/>
+    <w:lsdException w:name="Table Simple 3" w:semiHidden="1" w:unhideWhenUsed="1"/>
+    <w:lsdException w:name="Table Classic 1" w:semiHidden="1" w:unhideWhenUsed="1"/>
+    <w:lsdException w:name="Table Classic 2" w:semiHidden="1" w:unhideWhenUsed="1"/>
+    <w:lsdException w:name="Table Classic 3" w:semiHidden="1" w:unhideWhenUsed="1"/>
+    <w:lsdException w:name="Table Classic 4" w:semiHidden="1" w:unhideWhenUsed="1"/>
+    <w:lsdException w:name="Table Colorful 1" w:semiHidden="1" w:unhideWhenUsed="1"/>
+    <w:lsdException w:name="Table Colorful 2" w:semiHidden="1" w:unhideWhenUsed="1"/>
+    <w:lsdException w:name="Table Colorful 3" w:semiHidden="1" w:unhideWhenUsed="1"/>
+    <w:lsdException w:name="Table Columns 1" w:semiHidden="1" w:unhideWhenUsed="1"/>
+    <w:lsdException w:name="Table Columns 2" w:semiHidden="1" w:unhideWhenUsed="1"/>
+    <w:lsdException w:name="Table Columns 3" w:semiHidden="1" w:unhideWhenUsed="1"/>
+    <w:lsdException w:name="Table Columns 4" w:semiHidden="1" w:unhideWhenUsed="1"/>
+    <w:lsdException w:name="Table Columns 5" w:semiHidden="1" w:unhideWhenUsed="1"/>
+    <w:lsdException w:name="Table Grid 1" w:semiHidden="1" w:unhideWhenUsed="1"/>
+    <w:lsdException w:name="Table Grid 2" w:semiHidden="1" w:unhideWhenUsed="1"/>
+    <w:lsdException w:name="Table Grid 3" w:semiHidden="1" w:unhideWhenUsed="1"/>
+    <w:lsdException w:name="Table Grid 4" w:semiHidden="1" w:unhideWhenUsed="1"/>
+    <w:lsdException w:name="Table Grid 5" w:semiHidden="1" w:unhideWhenUsed="1"/>
+    <w:lsdException w:name="Table Grid 6" w:semiHidden="1" w:unhideWhenUsed="1"/>
+    <w:lsdException w:name="Table Grid 7" w:semiHidden="1" w:unhideWhenUsed="1"/>
+    <w:lsdException w:name="Table Grid 8" w:semiHidden="1" w:unhideWhenUsed="1"/>
+    <w:lsdException w:name="Table List 1" w:semiHidden="1" w:unhideWhenUsed="1"/>
+    <w:lsdException w:name="Table List 2" w:semiHidden="1" w:unhideWhenUsed="1"/>
+    <w:lsdException w:name="Table List 3" w:semiHidden="1" w:unhideWhenUsed="1"/>
+    <w:lsdException w:name="Table List 4" w:semiHidden="1" w:unhideWhenUsed="1"/>
+    <w:lsdException w:name="Table List 5" w:semiHidden="1" w:unhideWhenUsed="1"/>
+    <w:lsdException w:name="Table List 6" w:semiHidden="1" w:unhideWhenUsed="1"/>
+    <w:lsdException w:name="Table List 7" w:semiHidden="1" w:unhideWhenUsed="1"/>
+    <w:lsdException w:name="Table List 8" w:semiHidden="1" w:unhideWhenUsed="1"/>
+    <w:lsdException w:name="Table 3D effects 1" w:semiHidden="1" w:unhideWhenUsed="1"/>
+    <w:lsdException w:name="Table 3D effects 2" w:semiHidden="1" w:unhideWhenUsed="1"/>
+    <w:lsdException w:name="Table 3D effects 3" w:semiHidden="1" w:unhideWhenUsed="1"/>
+    <w:lsdException w:name="Table Contemporary" w:semiHidden="1" w:unhideWhenUsed="1"/>
+    <w:lsdException w:name="Table Elegant" w:semiHidden="1" w:unhideWhenUsed="1"/>
+    <w:lsdException w:name="Table Professional" w:semiHidden="1" w:unhideWhenUsed="1"/>
+    <w:lsdException w:name="Table Subtle 1" w:semiHidden="1" w:unhideWhenUsed="1"/>
+    <w:lsdException w:name="Table Subtle 2" w:semiHidden="1" w:unhideWhenUsed="1"/>
+    <w:lsdException w:name="Table Web 1" w:semiHidden="1" w:unhideWhenUsed="1"/>
+    <w:lsdException w:name="Table Web 2" w:semiHidden="1" w:unhideWhenUsed="1"/>
+    <w:lsdException w:name="Table Web 3" w:semiHidden="1" w:unhideWhenUsed="1"/>
+    <w:lsdException w:name="Balloon Text" w:semiHidden="1" w:unhideWhenUsed="1"/>
+    <w:lsdException w:name="Table Grid" w:uiPriority="59"/>
+    <w:lsdException w:name="Table Theme" w:semiHidden="1" w:unhideWhenUsed="1"/>
+    <w:lsdException w:name="Placeholder Text" w:semiHidden="1"/>
+    <w:lsdException w:name="No Spacing" w:uiPriority="1" w:qFormat="1"/>
+    <w:lsdException w:name="Light Shading" w:uiPriority="60"/>
+    <w:lsdException w:name="Light List" w:uiPriority="61"/>
+    <w:lsdException w:name="Light Grid" w:uiPriority="62"/>
+    <w:lsdException w:name="Medium Shading 1" w:uiPriority="63"/>
+    <w:lsdException w:name="Medium Shading 2" w:uiPriority="64"/>
+    <w:lsdException w:name="Medium List 1" w:uiPriority="65"/>
+    <w:lsdException w:name="Medium List 2" w:uiPriority="66"/>
+    <w:lsdException w:name="Medium Grid 1" w:uiPriority="67"/>
+    <w:lsdException w:name="Medium Grid 2" w:uiPriority="68"/>
+    <w:lsdException w:name="Medium Grid 3" w:uiPriority="69"/>
+    <w:lsdException w:name="Dark List" w:uiPriority="70"/>
+    <w:lsdException w:name="Colorful Shading" w:uiPriority="71"/>
+    <w:lsdException w:name="Colorful List" w:uiPriority="72"/>
+    <w:lsdException w:name="Colorful Grid" w:uiPriority="73"/>
+    <w:lsdException w:name="Light Shading Accent 1" w:uiPriority="60"/>
+    <w:lsdException w:name="Light List Accent 1" w:uiPriority="61"/>
+    <w:lsdException w:name="Light Grid Accent 1" w:uiPriority="62"/>
+    <w:lsdException w:name="Medium Shading 1 Accent 1" w:uiPriority="63"/>
+    <w:lsdException w:name="Medium Shading 2 Accent 1" w:uiPriority="64"/>
+    <w:lsdException w:name="Medium List 1 Accent 1" w:uiPriority="65"/>
+    <w:lsdException w:name="Revision" w:semiHidden="1"/>
+    <w:lsdException w:name="List Paragraph" w:uiPriority="34" w:qFormat="1"/>
+    <w:lsdException w:name="Quote" w:uiPriority="29" w:qFormat="1"/>
+    <w:lsdException w:name="Intense Quote" w:uiPriority="30" w:qFormat="1"/>
+    <w:lsdException w:name="Medium List 2 Accent 1" w:uiPriority="66"/>
+    <w:lsdException w:name="Medium Grid 1 Accent 1" w:uiPriority="67"/>
+    <w:lsdException w:name="Medium Grid 2 Accent 1" w:uiPriority="68"/>
+    <w:lsdException w:name="Medium Grid 3 Accent 1" w:uiPriority="69"/>
+    <w:lsdException w:name="Dark List Accent 1" w:uiPriority="70"/>
+    <w:lsdException w:name="Colorful Shading Accent 1" w:uiPriority="71"/>
+    <w:lsdException w:name="Colorful List Accent 1" w:uiPriority="72"/>
+    <w:lsdException w:name="Colorful Grid Accent 1" w:uiPriority="73"/>
+    <w:lsdException w:name="Light Shading Accent 2" w:uiPriority="60"/>
+    <w:lsdException w:name="Light List Accent 2" w:uiPriority="61"/>
+    <w:lsdException w:name="Light Grid Accent 2" w:uiPriority="62"/>
+    <w:lsdException w:name="Medium Shading 1 Accent 2" w:uiPriority="63"/>
+    <w:lsdException w:name="Medium Shading 2 Accent 2" w:uiPriority="64"/>
+    <w:lsdException w:name="Medium List 1 Accent 2" w:uiPriority="65"/>
+    <w:lsdException w:name="Medium List 2 Accent 2" w:uiPriority="66"/>
+    <w:lsdException w:name="Medium Grid 1 Accent 2" w:uiPriority="67"/>
+    <w:lsdException w:name="Medium Grid 2 Accent 2" w:uiPriority="68"/>
+    <w:lsdException w:name="Medium Grid 3 Accent 2" w:uiPriority="69"/>
+    <w:lsdException w:name="Dark List Accent 2" w:uiPriority="70"/>
+    <w:lsdException w:name="Colorful Shading Accent 2" w:uiPriority="71"/>
+    <w:lsdException w:name="Colorful List Accent 2" w:uiPriority="72"/>
+    <w:lsdException w:name="Colorful Grid Accent 2" w:uiPriority="73"/>
+    <w:lsdException w:name="Light Shading Accent 3" w:uiPriority="60"/>
+    <w:lsdException w:name="Light List Accent 3" w:uiPriority="61"/>
+    <w:lsdException w:name="Light Grid Accent 3" w:uiPriority="62"/>
+    <w:lsdException w:name="Medium Shading 1 Accent 3" w:uiPriority="63"/>
+    <w:lsdException w:name="Medium Shading 2 Accent 3" w:uiPriority="64"/>
+    <w:lsdException w:name="Medium List 1 Accent 3" w:uiPriority="65"/>
+    <w:lsdException w:name="Medium List 2 Accent 3" w:uiPriority="66"/>
+    <w:lsdException w:name="Medium Grid 1 Accent 3" w:uiPriority="67"/>
+    <w:lsdException w:name="Medium Grid 2 Accent 3" w:uiPriority="68"/>
+    <w:lsdException w:name="Medium Grid 3 Accent 3" w:uiPriority="69"/>
+    <w:lsdException w:name="Dark List Accent 3" w:uiPriority="70"/>
+    <w:lsdException w:name="Colorful Shading Accent 3" w:uiPriority="71"/>
+    <w:lsdException w:name="Colorful List Accent 3" w:uiPriority="72"/>
+    <w:lsdException w:name="Colorful Grid Accent 3" w:uiPriority="73"/>
+    <w:lsdException w:name="Light Shading Accent 4" w:uiPriority="60"/>
+    <w:lsdException w:name="Light List Accent 4" w:uiPriority="61"/>
+    <w:lsdException w:name="Light Grid Accent 4" w:uiPriority="62"/>
+    <w:lsdException w:name="Medium Shading 1 Accent 4" w:uiPriority="63"/>
+    <w:lsdException w:name="Medium Shading 2 Accent 4" w:uiPriority="64"/>
+    <w:lsdException w:name="Medium List 1 Accent 4" w:uiPriority="65"/>
+    <w:lsdException w:name="Medium List 2 Accent 4" w:uiPriority="66"/>
+    <w:lsdException w:name="Medium Grid 1 Accent 4" w:uiPriority="67"/>
+    <w:lsdException w:name="Medium Grid 2 Accent 4" w:uiPriority="68"/>
+    <w:lsdException w:name="Medium Grid 3 Accent 4" w:uiPriority="69"/>
+    <w:lsdException w:name="Dark List Accent 4" w:uiPriority="70"/>
+    <w:lsdException w:name="Colorful Shading Accent 4" w:uiPriority="71"/>
+    <w:lsdException w:name="Colorful List Accent 4" w:uiPriority="72"/>
+    <w:lsdException w:name="Colorful Grid Accent 4" w:uiPriority="73"/>
+    <w:lsdException w:name="Light Shading Accent 5" w:uiPriority="60"/>
+    <w:lsdException w:name="Light List Accent 5" w:uiPriority="61"/>
+    <w:lsdException w:name="Light Grid Accent 5" w:uiPriority="62"/>
+    <w:lsdException w:name="Medium Shading 1 Accent 5" w:uiPriority="63"/>
+    <w:lsdException w:name="Medium Shading 2 Accent 5" w:uiPriority="64"/>
+    <w:lsdException w:name="Medium List 1 Accent 5" w:uiPriority="65"/>
+    <w:lsdException w:name="Medium List 2 Accent 5" w:uiPriority="66"/>
+    <w:lsdException w:name="Medium Grid 1 Accent 5" w:uiPriority="67"/>
+    <w:lsdException w:name="Medium Grid 2 Accent 5" w:uiPriority="68"/>
+    <w:lsdException w:name="Medium Grid 3 Accent 5" w:uiPriority="69"/>
+    <w:lsdException w:name="Dark List Accent 5" w:uiPriority="70"/>
+    <w:lsdException w:name="Colorful Shading Accent 5" w:uiPriority="71"/>
+    <w:lsdException w:name="Colorful List Accent 5" w:uiPriority="72"/>
+    <w:lsdException w:name="Colorful Grid Accent 5" w:uiPriority="73"/>
+    <w:lsdException w:name="Light Shading Accent 6" w:uiPriority="60"/>
+    <w:lsdException w:name="Light List Accent 6" w:uiPriority="61"/>
+    <w:lsdException w:name="Light Grid Accent 6" w:uiPriority="62"/>
+    <w:lsdException w:name="Medium Shading 1 Accent 6" w:uiPriority="63"/>
+    <w:lsdException w:name="Medium Shading 2 Accent 6" w:uiPriority="64"/>
+    <w:lsdException w:name="Medium List 1 Accent 6" w:uiPriority="65"/>
+    <w:lsdException w:name="Medium List 2 Accent 6" w:uiPriority="66"/>
+    <w:lsdException w:name="Medium Grid 1 Accent 6" w:uiPriority="67"/>
+    <w:lsdException w:name="Medium Grid 2 Accent 6" w:uiPriority="68"/>
+    <w:lsdException w:name="Medium Grid 3 Accent 6" w:uiPriority="69"/>
+    <w:lsdException w:name="Dark List Accent 6" w:uiPriority="70"/>
+    <w:lsdException w:name="Colorful Shading Accent 6" w:uiPriority="71"/>
+    <w:lsdException w:name="Colorful List Accent 6" w:uiPriority="72"/>
+    <w:lsdException w:name="Colorful Grid Accent 6" w:uiPriority="73"/>
+    <w:lsdException w:name="Subtle Emphasis" w:uiPriority="19" w:qFormat="1"/>
+    <w:lsdException w:name="Intense Emphasis" w:uiPriority="21" w:qFormat="1"/>
+    <w:lsdException w:name="Subtle Reference" w:uiPriority="31" w:qFormat="1"/>
+    <w:lsdException w:name="Intense Reference" w:uiPriority="32" w:qFormat="1"/>
+    <w:lsdException w:name="Book Title" w:uiPriority="33" w:qFormat="1"/>
+    <w:lsdException w:name="Bibliography" w:semiHidden="1" w:uiPriority="37" w:unhideWhenUsed="1"/>
+    <w:lsdException w:name="TOC Heading" w:semiHidden="1" w:uiPriority="39" w:unhideWhenUsed="1" w:qFormat="1"/>
+    <w:lsdException w:name="Plain Table 1" w:uiPriority="41"/>
+    <w:lsdException w:name="Plain Table 2" w:uiPriority="42"/>
+    <w:lsdException w:name="Plain Table 3" w:uiPriority="43"/>
+    <w:lsdException w:name="Plain Table 4" w:uiPriority="44"/>
+    <w:lsdException w:name="Plain Table 5" w:uiPriority="45"/>
+    <w:lsdException w:name="Grid Table Light" w:uiPriority="40"/>
+    <w:lsdException w:name="Grid Table 1 Light" w:uiPriority="46"/>
+    <w:lsdException w:name="Grid Table 2" w:uiPriority="47"/>
+    <w:lsdException w:name="Grid Table 3" w:uiPriority="48"/>
+    <w:lsdException w:name="Grid Table 4" w:uiPriority="49"/>
+    <w:lsdException w:name="Grid Table 5 Dark" w:uiPriority="50"/>
+    <w:lsdException w:name="Grid Table 6 Colorful" w:uiPriority="51"/>
+    <w:lsdException w:name="Grid Table 7 Colorful" w:uiPriority="52"/>
+    <w:lsdException w:name="Grid Table 1 Light Accent 1" w:uiPriority="46"/>
+    <w:lsdException w:name="Grid Table 2 Accent 1" w:uiPriority="47"/>
+    <w:lsdException w:name="Grid Table 3 Accent 1" w:uiPriority="48"/>
+    <w:lsdException w:name="Grid Table 4 Accent 1" w:uiPriority="49"/>
+    <w:lsdException w:name="Grid Table 5 Dark Accent 1" w:uiPriority="50"/>
+    <w:lsdException w:name="Grid Table 6 Colorful Accent 1" w:uiPriority="51"/>
+    <w:lsdException w:name="Grid Table 7 Colorful Accent 1" w:uiPriority="52"/>
+    <w:lsdException w:name="Grid Table 1 Light Accent 2" w:uiPriority="46"/>
+    <w:lsdException w:name="Grid Table 2 Accent 2" w:uiPriority="47"/>
+    <w:lsdException w:name="Grid Table 3 Accent 2" w:uiPriority="48"/>
+    <w:lsdException w:name="Grid Table 4 Accent 2" w:uiPriority="49"/>
+    <w:lsdException w:name="Grid Table 5 Dark Accent 2" w:uiPriority="50"/>
+    <w:lsdException w:name="Grid Table 6 Colorful Accent 2" w:uiPriority="51"/>
+    <w:lsdException w:name="Grid Table 7 Colorful Accent 2" w:uiPriority="52"/>
+    <w:lsdException w:name="Grid Table 1 Light Accent 3" w:uiPriority="46"/>
+    <w:lsdException w:name="Grid Table 2 Accent 3" w:uiPriority="47"/>
+    <w:lsdException w:name="Grid Table 3 Accent 3" w:uiPriority="48"/>
+    <w:lsdException w:name="Grid Table 4 Accent 3" w:uiPriority="49"/>
+    <w:lsdException w:name="Grid Table 5 Dark Accent 3" w:uiPriority="50"/>
+    <w:lsdException w:name="Grid Table 6 Colorful Accent 3" w:uiPriority="51"/>
+    <w:lsdException w:name="Grid Table 7 Colorful Accent 3" w:uiPriority="52"/>
+    <w:lsdException w:name="Grid Table 1 Light Accent 4" w:uiPriority="46"/>
+    <w:lsdException w:name="Grid Table 2 Accent 4" w:uiPriority="47"/>
+    <w:lsdException w:name="Grid Table 3 Accent 4" w:uiPriority="48"/>
+    <w:lsdException w:name="Grid Table 4 Accent 4" w:uiPriority="49"/>
+    <w:lsdException w:name="Grid Table 5 Dark Accent 4" w:uiPriority="50"/>
+    <w:lsdException w:name="Grid Table 6 Colorful Accent 4" w:uiPriority="51"/>
+    <w:lsdException w:name="Grid Table 7 Colorful Accent 4" w:uiPriority="52"/>
+    <w:lsdException w:name="Grid Table 1 Light Accent 5" w:uiPriority="46"/>
+    <w:lsdException w:name="Grid Table 2 Accent 5" w:uiPriority="47"/>
+    <w:lsdException w:name="Grid Table 3 Accent 5" w:uiPriority="48"/>
+    <w:lsdException w:name="Grid Table 4 Accent 5" w:uiPriority="49"/>
+    <w:lsdException w:name="Grid Table 5 Dark Accent 5" w:uiPriority="50"/>
+    <w:lsdException w:name="Grid Table 6 Colorful Accent 5" w:uiPriority="51"/>
+    <w:lsdException w:name="Grid Table 7 Colorful Accent 5" w:uiPriority="52"/>
+    <w:lsdException w:name="Grid Table 1 Light Accent 6" w:uiPriority="46"/>
+    <w:lsdException w:name="Grid Table 2 Accent 6" w:uiPriority="47"/>
+    <w:lsdException w:name="Grid Table 3 Accent 6" w:uiPriority="48"/>
+    <w:lsdException w:name="Grid Table 4 Accent 6" w:uiPriority="49"/>
+    <w:lsdException w:name="Grid Table 5 Dark Accent 6" w:uiPriority="50"/>
+    <w:lsdException w:name="Grid Table 6 Colorful Accent 6" w:uiPriority="51"/>
+    <w:lsdException w:name="Grid Table 7 Colorful Accent 6" w:uiPriority="52"/>
+    <w:lsdException w:name="List Table 1 Light" w:uiPriority="46"/>
+    <w:lsdException w:name="List Table 2" w:uiPriority="47"/>
+    <w:lsdException w:name="List Table 3" w:uiPriority="48"/>
+    <w:lsdException w:name="List Table 4" w:uiPriority="49"/>
+    <w:lsdException w:name="List Table 5 Dark" w:uiPriority="50"/>
+    <w:lsdException w:name="List Table 6 Colorful" w:uiPriority="51"/>
+    <w:lsdException w:name="List Table 7 Colorful" w:uiPriority="52"/>
+    <w:lsdException w:name="List Table 1 Light Accent 1" w:uiPriority="46"/>
+    <w:lsdException w:name="List Table 2 Accent 1" w:uiPriority="47"/>
+    <w:lsdException w:name="List Table 3 Accent 1" w:uiPriority="48"/>
+    <w:lsdException w:name="List Table 4 Accent 1" w:uiPriority="49"/>
+    <w:lsdException w:name="List Table 5 Dark Accent 1" w:uiPriority="50"/>
+    <w:lsdException w:name="List Table 6 Colorful Accent 1" w:uiPriority="51"/>
+    <w:lsdException w:name="List Table 7 Colorful Accent 1" w:uiPriority="52"/>
+    <w:lsdException w:name="List Table 1 Light Accent 2" w:uiPriority="46"/>
+    <w:lsdException w:name="List Table 2 Accent 2" w:uiPriority="47"/>
+    <w:lsdException w:name="List Table 3 Accent 2" w:uiPriority="48"/>
+    <w:lsdException w:name="List Table 4 Accent 2" w:uiPriority="49"/>
+    <w:lsdException w:name="List Table 5 Dark Accent 2" w:uiPriority="50"/>
+    <w:lsdException w:name="List Table 6 Colorful Accent 2" w:uiPriority="51"/>
+    <w:lsdException w:name="List Table 7 Colorful Accent 2" w:uiPriority="52"/>
+    <w:lsdException w:name="List Table 1 Light Accent 3" w:uiPriority="46"/>
+    <w:lsdException w:name="List Table 2 Accent 3" w:uiPriority="47"/>
+    <w:lsdException w:name="List Table 3 Accent 3" w:uiPriority="48"/>
+    <w:lsdException w:name="List Table 4 Accent 3" w:uiPriority="49"/>
+    <w:lsdException w:name="List Table 5 Dark Accent 3" w:uiPriority="50"/>
+    <w:lsdException w:name="List Table 6 Colorful Accent 3" w:uiPriority="51"/>
+    <w:lsdException w:name="List Table 7 Colorful Accent 3" w:uiPriority="52"/>
+    <w:lsdException w:name="List Table 1 Light Accent 4" w:uiPriority="46"/>
+    <w:lsdException w:name="List Table 2 Accent 4" w:uiPriority="47"/>
+    <w:lsdException w:name="List Table 3 Accent 4" w:uiPriority="48"/>
+    <w:lsdException w:name="List Table 4 Accent 4" w:uiPriority="49"/>
+    <w:lsdException w:name="List Table 5 Dark Accent 4" w:uiPriority="50"/>
+    <w:lsdException w:name="List Table 6 Colorful Accent 4" w:uiPriority="51"/>
+    <w:lsdException w:name="List Table 7 Colorful Accent 4" w:uiPriority="52"/>
+    <w:lsdException w:name="List Table 1 Light Accent 5" w:uiPriority="46"/>
+    <w:lsdException w:name="List Table 2 Accent 5" w:uiPriority="47"/>
+    <w:lsdException w:name="List Table 3 Accent 5" w:uiPriority="48"/>
+    <w:lsdException w:name="List Table 4 Accent 5" w:uiPriority="49"/>
+    <w:lsdException w:name="List Table 5 Dark Accent 5" w:uiPriority="50"/>
+    <w:lsdException w:name="List Table 6 Colorful Accent 5" w:uiPriority="51"/>
+    <w:lsdException w:name="List Table 7 Colorful Accent 5" w:uiPriority="52"/>
+    <w:lsdException w:name="List Table 1 Light Accent 6" w:uiPriority="46"/>
+    <w:lsdException w:name="List Table 2 Accent 6" w:uiPriority="47"/>
+    <w:lsdException w:name="List Table 3 Accent 6" w:uiPriority="48"/>
+    <w:lsdException w:name="List Table 4 Accent 6" w:uiPriority="49"/>
+    <w:lsdException w:name="List Table 5 Dark Accent 6" w:uiPriority="50"/>
+    <w:lsdException w:name="List Table 6 Colorful Accent 6" w:uiPriority="51"/>
+    <w:lsdException w:name="List Table 7 Colorful Accent 6" w:uiPriority="52"/>
   </w:latentStyles>
   <w:style w:type="paragraph" w:default="1" w:styleId="Normal">
     <w:name w:val="Normal"/>
@@ -1521,319 +2074,24 @@
       <w:vertAlign w:val="superscript"/>
     </w:rPr>
   </w:style>
-</w:styles>
-</file>
-
-<file path=word/stylesWithEffects.xml><?xml version="1.0" encoding="utf-8"?>
-<w:styles xmlns:wpc="http://schemas.microsoft.com/office/word/2010/wordprocessingCanvas" xmlns:mc="http://schemas.openxmlformats.org/markup-compatibility/2006" xmlns:o="urn:schemas-microsoft-com:office:office" xmlns:r="http://schemas.openxmlformats.org/officeDocument/2006/relationships" xmlns:m="http://schemas.openxmlformats.org/officeDocument/2006/math" xmlns:v="urn:schemas-microsoft-com:vml" xmlns:wp14="http://schemas.microsoft.com/office/word/2010/wordprocessingDrawing" xmlns:wp="http://schemas.openxmlformats.org/drawingml/2006/wordprocessingDrawing" xmlns:w10="urn:schemas-microsoft-com:office:word" xmlns:w="http://schemas.openxmlformats.org/wordprocessingml/2006/main" xmlns:w14="http://schemas.microsoft.com/office/word/2010/wordml" xmlns:wpg="http://schemas.microsoft.com/office/word/2010/wordprocessingGroup" xmlns:wpi="http://schemas.microsoft.com/office/word/2010/wordprocessingInk" xmlns:wne="http://schemas.microsoft.com/office/word/2006/wordml" xmlns:wps="http://schemas.microsoft.com/office/word/2010/wordprocessingShape" mc:Ignorable="w14 wp14">
-  <w:docDefaults>
-    <w:rPrDefault>
-      <w:rPr>
-        <w:rFonts w:asciiTheme="minorHAnsi" w:eastAsiaTheme="minorHAnsi" w:hAnsiTheme="minorHAnsi" w:cstheme="minorBidi"/>
-        <w:sz w:val="22"/>
-        <w:szCs w:val="22"/>
-        <w:lang w:val="en-ZA" w:eastAsia="en-US" w:bidi="ar-SA"/>
-      </w:rPr>
-    </w:rPrDefault>
-    <w:pPrDefault>
-      <w:pPr>
-        <w:spacing w:after="200" w:line="276" w:lineRule="auto"/>
-      </w:pPr>
-    </w:pPrDefault>
-  </w:docDefaults>
-  <w:latentStyles w:defLockedState="0" w:defUIPriority="99" w:defSemiHidden="1" w:defUnhideWhenUsed="1" w:defQFormat="0" w:count="267">
-    <w:lsdException w:name="Normal" w:semiHidden="0" w:uiPriority="0" w:unhideWhenUsed="0" w:qFormat="1"/>
-    <w:lsdException w:name="heading 1" w:semiHidden="0" w:uiPriority="9" w:unhideWhenUsed="0" w:qFormat="1"/>
-    <w:lsdException w:name="heading 2" w:uiPriority="9" w:qFormat="1"/>
-    <w:lsdException w:name="heading 3" w:uiPriority="9" w:qFormat="1"/>
-    <w:lsdException w:name="heading 4" w:uiPriority="9" w:qFormat="1"/>
-    <w:lsdException w:name="heading 5" w:uiPriority="9" w:qFormat="1"/>
-    <w:lsdException w:name="heading 6" w:uiPriority="9" w:qFormat="1"/>
-    <w:lsdException w:name="heading 7" w:uiPriority="9" w:qFormat="1"/>
-    <w:lsdException w:name="heading 8" w:uiPriority="9" w:qFormat="1"/>
-    <w:lsdException w:name="heading 9" w:uiPriority="9" w:qFormat="1"/>
-    <w:lsdException w:name="toc 1" w:uiPriority="39"/>
-    <w:lsdException w:name="toc 2" w:uiPriority="39"/>
-    <w:lsdException w:name="toc 3" w:uiPriority="39"/>
-    <w:lsdException w:name="toc 4" w:uiPriority="39"/>
-    <w:lsdException w:name="toc 5" w:uiPriority="39"/>
-    <w:lsdException w:name="toc 6" w:uiPriority="39"/>
-    <w:lsdException w:name="toc 7" w:uiPriority="39"/>
-    <w:lsdException w:name="toc 8" w:uiPriority="39"/>
-    <w:lsdException w:name="toc 9" w:uiPriority="39"/>
-    <w:lsdException w:name="caption" w:uiPriority="35" w:qFormat="1"/>
-    <w:lsdException w:name="Title" w:semiHidden="0" w:uiPriority="10" w:unhideWhenUsed="0" w:qFormat="1"/>
-    <w:lsdException w:name="Default Paragraph Font" w:uiPriority="1"/>
-    <w:lsdException w:name="Subtitle" w:semiHidden="0" w:uiPriority="11" w:unhideWhenUsed="0" w:qFormat="1"/>
-    <w:lsdException w:name="Strong" w:semiHidden="0" w:uiPriority="22" w:unhideWhenUsed="0" w:qFormat="1"/>
-    <w:lsdException w:name="Emphasis" w:semiHidden="0" w:uiPriority="20" w:unhideWhenUsed="0" w:qFormat="1"/>
-    <w:lsdException w:name="Table Grid" w:semiHidden="0" w:uiPriority="59" w:unhideWhenUsed="0"/>
-    <w:lsdException w:name="Placeholder Text" w:unhideWhenUsed="0"/>
-    <w:lsdException w:name="No Spacing" w:semiHidden="0" w:uiPriority="1" w:unhideWhenUsed="0" w:qFormat="1"/>
-    <w:lsdException w:name="Light Shading" w:semiHidden="0" w:uiPriority="60" w:unhideWhenUsed="0"/>
-    <w:lsdException w:name="Light List" w:semiHidden="0" w:uiPriority="61" w:unhideWhenUsed="0"/>
-    <w:lsdException w:name="Light Grid" w:semiHidden="0" w:uiPriority="62" w:unhideWhenUsed="0"/>
-    <w:lsdException w:name="Medium Shading 1" w:semiHidden="0" w:uiPriority="63" w:unhideWhenUsed="0"/>
-    <w:lsdException w:name="Medium Shading 2" w:semiHidden="0" w:uiPriority="64" w:unhideWhenUsed="0"/>
-    <w:lsdException w:name="Medium List 1" w:semiHidden="0" w:uiPriority="65" w:unhideWhenUsed="0"/>
-    <w:lsdException w:name="Medium List 2" w:semiHidden="0" w:uiPriority="66" w:unhideWhenUsed="0"/>
-    <w:lsdException w:name="Medium Grid 1" w:semiHidden="0" w:uiPriority="67" w:unhideWhenUsed="0"/>
-    <w:lsdException w:name="Medium Grid 2" w:semiHidden="0" w:uiPriority="68" w:unhideWhenUsed="0"/>
-    <w:lsdException w:name="Medium Grid 3" w:semiHidden="0" w:uiPriority="69" w:unhideWhenUsed="0"/>
-    <w:lsdException w:name="Dark List" w:semiHidden="0" w:uiPriority="70" w:unhideWhenUsed="0"/>
-    <w:lsdException w:name="Colorful Shading" w:semiHidden="0" w:uiPriority="71" w:unhideWhenUsed="0"/>
-    <w:lsdException w:name="Colorful List" w:semiHidden="0" w:uiPriority="72" w:unhideWhenUsed="0"/>
-    <w:lsdException w:name="Colorful Grid" w:semiHidden="0" w:uiPriority="73" w:unhideWhenUsed="0"/>
-    <w:lsdException w:name="Light Shading Accent 1" w:semiHidden="0" w:uiPriority="60" w:unhideWhenUsed="0"/>
-    <w:lsdException w:name="Light List Accent 1" w:semiHidden="0" w:uiPriority="61" w:unhideWhenUsed="0"/>
-    <w:lsdException w:name="Light Grid Accent 1" w:semiHidden="0" w:uiPriority="62" w:unhideWhenUsed="0"/>
-    <w:lsdException w:name="Medium Shading 1 Accent 1" w:semiHidden="0" w:uiPriority="63" w:unhideWhenUsed="0"/>
-    <w:lsdException w:name="Medium Shading 2 Accent 1" w:semiHidden="0" w:uiPriority="64" w:unhideWhenUsed="0"/>
-    <w:lsdException w:name="Medium List 1 Accent 1" w:semiHidden="0" w:uiPriority="65" w:unhideWhenUsed="0"/>
-    <w:lsdException w:name="Revision" w:unhideWhenUsed="0"/>
-    <w:lsdException w:name="List Paragraph" w:semiHidden="0" w:uiPriority="34" w:unhideWhenUsed="0" w:qFormat="1"/>
-    <w:lsdException w:name="Quote" w:semiHidden="0" w:uiPriority="29" w:unhideWhenUsed="0" w:qFormat="1"/>
-    <w:lsdException w:name="Intense Quote" w:semiHidden="0" w:uiPriority="30" w:unhideWhenUsed="0" w:qFormat="1"/>
-    <w:lsdException w:name="Medium List 2 Accent 1" w:semiHidden="0" w:uiPriority="66" w:unhideWhenUsed="0"/>
-    <w:lsdException w:name="Medium Grid 1 Accent 1" w:semiHidden="0" w:uiPriority="67" w:unhideWhenUsed="0"/>
-    <w:lsdException w:name="Medium Grid 2 Accent 1" w:semiHidden="0" w:uiPriority="68" w:unhideWhenUsed="0"/>
-    <w:lsdException w:name="Medium Grid 3 Accent 1" w:semiHidden="0" w:uiPriority="69" w:unhideWhenUsed="0"/>
-    <w:lsdException w:name="Dark List Accent 1" w:semiHidden="0" w:uiPriority="70" w:unhideWhenUsed="0"/>
-    <w:lsdException w:name="Colorful Shading Accent 1" w:semiHidden="0" w:uiPriority="71" w:unhideWhenUsed="0"/>
-    <w:lsdException w:name="Colorful List Accent 1" w:semiHidden="0" w:uiPriority="72" w:unhideWhenUsed="0"/>
-    <w:lsdException w:name="Colorful Grid Accent 1" w:semiHidden="0" w:uiPriority="73" w:unhideWhenUsed="0"/>
-    <w:lsdException w:name="Light Shading Accent 2" w:semiHidden="0" w:uiPriority="60" w:unhideWhenUsed="0"/>
-    <w:lsdException w:name="Light List Accent 2" w:semiHidden="0" w:uiPriority="61" w:unhideWhenUsed="0"/>
-    <w:lsdException w:name="Light Grid Accent 2" w:semiHidden="0" w:uiPriority="62" w:unhideWhenUsed="0"/>
-    <w:lsdException w:name="Medium Shading 1 Accent 2" w:semiHidden="0" w:uiPriority="63" w:unhideWhenUsed="0"/>
-    <w:lsdException w:name="Medium Shading 2 Accent 2" w:semiHidden="0" w:uiPriority="64" w:unhideWhenUsed="0"/>
-    <w:lsdException w:name="Medium List 1 Accent 2" w:semiHidden="0" w:uiPriority="65" w:unhideWhenUsed="0"/>
-    <w:lsdException w:name="Medium List 2 Accent 2" w:semiHidden="0" w:uiPriority="66" w:unhideWhenUsed="0"/>
-    <w:lsdException w:name="Medium Grid 1 Accent 2" w:semiHidden="0" w:uiPriority="67" w:unhideWhenUsed="0"/>
-    <w:lsdException w:name="Medium Grid 2 Accent 2" w:semiHidden="0" w:uiPriority="68" w:unhideWhenUsed="0"/>
-    <w:lsdException w:name="Medium Grid 3 Accent 2" w:semiHidden="0" w:uiPriority="69" w:unhideWhenUsed="0"/>
-    <w:lsdException w:name="Dark List Accent 2" w:semiHidden="0" w:uiPriority="70" w:unhideWhenUsed="0"/>
-    <w:lsdException w:name="Colorful Shading Accent 2" w:semiHidden="0" w:uiPriority="71" w:unhideWhenUsed="0"/>
-    <w:lsdException w:name="Colorful List Accent 2" w:semiHidden="0" w:uiPriority="72" w:unhideWhenUsed="0"/>
-    <w:lsdException w:name="Colorful Grid Accent 2" w:semiHidden="0" w:uiPriority="73" w:unhideWhenUsed="0"/>
-    <w:lsdException w:name="Light Shading Accent 3" w:semiHidden="0" w:uiPriority="60" w:unhideWhenUsed="0"/>
-    <w:lsdException w:name="Light List Accent 3" w:semiHidden="0" w:uiPriority="61" w:unhideWhenUsed="0"/>
-    <w:lsdException w:name="Light Grid Accent 3" w:semiHidden="0" w:uiPriority="62" w:unhideWhenUsed="0"/>
-    <w:lsdException w:name="Medium Shading 1 Accent 3" w:semiHidden="0" w:uiPriority="63" w:unhideWhenUsed="0"/>
-    <w:lsdException w:name="Medium Shading 2 Accent 3" w:semiHidden="0" w:uiPriority="64" w:unhideWhenUsed="0"/>
-    <w:lsdException w:name="Medium List 1 Accent 3" w:semiHidden="0" w:uiPriority="65" w:unhideWhenUsed="0"/>
-    <w:lsdException w:name="Medium List 2 Accent 3" w:semiHidden="0" w:uiPriority="66" w:unhideWhenUsed="0"/>
-    <w:lsdException w:name="Medium Grid 1 Accent 3" w:semiHidden="0" w:uiPriority="67" w:unhideWhenUsed="0"/>
-    <w:lsdException w:name="Medium Grid 2 Accent 3" w:semiHidden="0" w:uiPriority="68" w:unhideWhenUsed="0"/>
-    <w:lsdException w:name="Medium Grid 3 Accent 3" w:semiHidden="0" w:uiPriority="69" w:unhideWhenUsed="0"/>
-    <w:lsdException w:name="Dark List Accent 3" w:semiHidden="0" w:uiPriority="70" w:unhideWhenUsed="0"/>
-    <w:lsdException w:name="Colorful Shading Accent 3" w:semiHidden="0" w:uiPriority="71" w:unhideWhenUsed="0"/>
-    <w:lsdException w:name="Colorful List Accent 3" w:semiHidden="0" w:uiPriority="72" w:unhideWhenUsed="0"/>
-    <w:lsdException w:name="Colorful Grid Accent 3" w:semiHidden="0" w:uiPriority="73" w:unhideWhenUsed="0"/>
-    <w:lsdException w:name="Light Shading Accent 4" w:semiHidden="0" w:uiPriority="60" w:unhideWhenUsed="0"/>
-    <w:lsdException w:name="Light List Accent 4" w:semiHidden="0" w:uiPriority="61" w:unhideWhenUsed="0"/>
-    <w:lsdException w:name="Light Grid Accent 4" w:semiHidden="0" w:uiPriority="62" w:unhideWhenUsed="0"/>
-    <w:lsdException w:name="Medium Shading 1 Accent 4" w:semiHidden="0" w:uiPriority="63" w:unhideWhenUsed="0"/>
-    <w:lsdException w:name="Medium Shading 2 Accent 4" w:semiHidden="0" w:uiPriority="64" w:unhideWhenUsed="0"/>
-    <w:lsdException w:name="Medium List 1 Accent 4" w:semiHidden="0" w:uiPriority="65" w:unhideWhenUsed="0"/>
-    <w:lsdException w:name="Medium List 2 Accent 4" w:semiHidden="0" w:uiPriority="66" w:unhideWhenUsed="0"/>
-    <w:lsdException w:name="Medium Grid 1 Accent 4" w:semiHidden="0" w:uiPriority="67" w:unhideWhenUsed="0"/>
-    <w:lsdException w:name="Medium Grid 2 Accent 4" w:semiHidden="0" w:uiPriority="68" w:unhideWhenUsed="0"/>
-    <w:lsdException w:name="Medium Grid 3 Accent 4" w:semiHidden="0" w:uiPriority="69" w:unhideWhenUsed="0"/>
-    <w:lsdException w:name="Dark List Accent 4" w:semiHidden="0" w:uiPriority="70" w:unhideWhenUsed="0"/>
-    <w:lsdException w:name="Colorful Shading Accent 4" w:semiHidden="0" w:uiPriority="71" w:unhideWhenUsed="0"/>
-    <w:lsdException w:name="Colorful List Accent 4" w:semiHidden="0" w:uiPriority="72" w:unhideWhenUsed="0"/>
-    <w:lsdException w:name="Colorful Grid Accent 4" w:semiHidden="0" w:uiPriority="73" w:unhideWhenUsed="0"/>
-    <w:lsdException w:name="Light Shading Accent 5" w:semiHidden="0" w:uiPriority="60" w:unhideWhenUsed="0"/>
-    <w:lsdException w:name="Light List Accent 5" w:semiHidden="0" w:uiPriority="61" w:unhideWhenUsed="0"/>
-    <w:lsdException w:name="Light Grid Accent 5" w:semiHidden="0" w:uiPriority="62" w:unhideWhenUsed="0"/>
-    <w:lsdException w:name="Medium Shading 1 Accent 5" w:semiHidden="0" w:uiPriority="63" w:unhideWhenUsed="0"/>
-    <w:lsdException w:name="Medium Shading 2 Accent 5" w:semiHidden="0" w:uiPriority="64" w:unhideWhenUsed="0"/>
-    <w:lsdException w:name="Medium List 1 Accent 5" w:semiHidden="0" w:uiPriority="65" w:unhideWhenUsed="0"/>
-    <w:lsdException w:name="Medium List 2 Accent 5" w:semiHidden="0" w:uiPriority="66" w:unhideWhenUsed="0"/>
-    <w:lsdException w:name="Medium Grid 1 Accent 5" w:semiHidden="0" w:uiPriority="67" w:unhideWhenUsed="0"/>
-    <w:lsdException w:name="Medium Grid 2 Accent 5" w:semiHidden="0" w:uiPriority="68" w:unhideWhenUsed="0"/>
-    <w:lsdException w:name="Medium Grid 3 Accent 5" w:semiHidden="0" w:uiPriority="69" w:unhideWhenUsed="0"/>
-    <w:lsdException w:name="Dark List Accent 5" w:semiHidden="0" w:uiPriority="70" w:unhideWhenUsed="0"/>
-    <w:lsdException w:name="Colorful Shading Accent 5" w:semiHidden="0" w:uiPriority="71" w:unhideWhenUsed="0"/>
-    <w:lsdException w:name="Colorful List Accent 5" w:semiHidden="0" w:uiPriority="72" w:unhideWhenUsed="0"/>
-    <w:lsdException w:name="Colorful Grid Accent 5" w:semiHidden="0" w:uiPriority="73" w:unhideWhenUsed="0"/>
-    <w:lsdException w:name="Light Shading Accent 6" w:semiHidden="0" w:uiPriority="60" w:unhideWhenUsed="0"/>
-    <w:lsdException w:name="Light List Accent 6" w:semiHidden="0" w:uiPriority="61" w:unhideWhenUsed="0"/>
-    <w:lsdException w:name="Light Grid Accent 6" w:semiHidden="0" w:uiPriority="62" w:unhideWhenUsed="0"/>
-    <w:lsdException w:name="Medium Shading 1 Accent 6" w:semiHidden="0" w:uiPriority="63" w:unhideWhenUsed="0"/>
-    <w:lsdException w:name="Medium Shading 2 Accent 6" w:semiHidden="0" w:uiPriority="64" w:unhideWhenUsed="0"/>
-    <w:lsdException w:name="Medium List 1 Accent 6" w:semiHidden="0" w:uiPriority="65" w:unhideWhenUsed="0"/>
-    <w:lsdException w:name="Medium List 2 Accent 6" w:semiHidden="0" w:uiPriority="66" w:unhideWhenUsed="0"/>
-    <w:lsdException w:name="Medium Grid 1 Accent 6" w:semiHidden="0" w:uiPriority="67" w:unhideWhenUsed="0"/>
-    <w:lsdException w:name="Medium Grid 2 Accent 6" w:semiHidden="0" w:uiPriority="68" w:unhideWhenUsed="0"/>
-    <w:lsdException w:name="Medium Grid 3 Accent 6" w:semiHidden="0" w:uiPriority="69" w:unhideWhenUsed="0"/>
-    <w:lsdException w:name="Dark List Accent 6" w:semiHidden="0" w:uiPriority="70" w:unhideWhenUsed="0"/>
-    <w:lsdException w:name="Colorful Shading Accent 6" w:semiHidden="0" w:uiPriority="71" w:unhideWhenUsed="0"/>
-    <w:lsdException w:name="Colorful List Accent 6" w:semiHidden="0" w:uiPriority="72" w:unhideWhenUsed="0"/>
-    <w:lsdException w:name="Colorful Grid Accent 6" w:semiHidden="0" w:uiPriority="73" w:unhideWhenUsed="0"/>
-    <w:lsdException w:name="Subtle Emphasis" w:semiHidden="0" w:uiPriority="19" w:unhideWhenUsed="0" w:qFormat="1"/>
-    <w:lsdException w:name="Intense Emphasis" w:semiHidden="0" w:uiPriority="21" w:unhideWhenUsed="0" w:qFormat="1"/>
-    <w:lsdException w:name="Subtle Reference" w:semiHidden="0" w:uiPriority="31" w:unhideWhenUsed="0" w:qFormat="1"/>
-    <w:lsdException w:name="Intense Reference" w:semiHidden="0" w:uiPriority="32" w:unhideWhenUsed="0" w:qFormat="1"/>
-    <w:lsdException w:name="Book Title" w:semiHidden="0" w:uiPriority="33" w:unhideWhenUsed="0" w:qFormat="1"/>
-    <w:lsdException w:name="Bibliography" w:uiPriority="37"/>
-    <w:lsdException w:name="TOC Heading" w:uiPriority="39" w:qFormat="1"/>
-  </w:latentStyles>
-  <w:style w:type="paragraph" w:default="1" w:styleId="Normal">
-    <w:name w:val="Normal"/>
-    <w:qFormat/>
-  </w:style>
-  <w:style w:type="character" w:default="1" w:styleId="DefaultParagraphFont">
-    <w:name w:val="Default Paragraph Font"/>
-    <w:uiPriority w:val="1"/>
-    <w:semiHidden/>
-    <w:unhideWhenUsed/>
-  </w:style>
-  <w:style w:type="table" w:default="1" w:styleId="TableNormal">
-    <w:name w:val="Normal Table"/>
-    <w:uiPriority w:val="99"/>
-    <w:semiHidden/>
-    <w:unhideWhenUsed/>
-    <w:tblPr>
-      <w:tblInd w:w="0" w:type="dxa"/>
-      <w:tblCellMar>
-        <w:top w:w="0" w:type="dxa"/>
-        <w:left w:w="108" w:type="dxa"/>
-        <w:bottom w:w="0" w:type="dxa"/>
-        <w:right w:w="108" w:type="dxa"/>
-      </w:tblCellMar>
-    </w:tblPr>
-  </w:style>
-  <w:style w:type="numbering" w:default="1" w:styleId="NoList">
-    <w:name w:val="No List"/>
-    <w:uiPriority w:val="99"/>
-    <w:semiHidden/>
-    <w:unhideWhenUsed/>
-  </w:style>
-  <w:style w:type="paragraph" w:styleId="BalloonText">
-    <w:name w:val="Balloon Text"/>
-    <w:basedOn w:val="Normal"/>
-    <w:link w:val="BalloonTextChar"/>
-    <w:uiPriority w:val="99"/>
-    <w:semiHidden/>
-    <w:unhideWhenUsed/>
-    <w:rsid w:val="00513E4F"/>
+  <w:style w:type="table" w:styleId="TableGrid">
+    <w:name w:val="Table Grid"/>
+    <w:basedOn w:val="TableNormal"/>
+    <w:uiPriority w:val="59"/>
+    <w:rsid w:val="00820C25"/>
     <w:pPr>
       <w:spacing w:after="0" w:line="240" w:lineRule="auto"/>
     </w:pPr>
-    <w:rPr>
-      <w:rFonts w:ascii="Tahoma" w:hAnsi="Tahoma" w:cs="Tahoma"/>
-      <w:sz w:val="16"/>
-      <w:szCs w:val="16"/>
-    </w:rPr>
-  </w:style>
-  <w:style w:type="character" w:customStyle="1" w:styleId="BalloonTextChar">
-    <w:name w:val="Balloon Text Char"/>
-    <w:basedOn w:val="DefaultParagraphFont"/>
-    <w:link w:val="BalloonText"/>
-    <w:uiPriority w:val="99"/>
-    <w:semiHidden/>
-    <w:rsid w:val="00513E4F"/>
-    <w:rPr>
-      <w:rFonts w:ascii="Tahoma" w:hAnsi="Tahoma" w:cs="Tahoma"/>
-      <w:sz w:val="16"/>
-      <w:szCs w:val="16"/>
-    </w:rPr>
-  </w:style>
-  <w:style w:type="paragraph" w:styleId="ListParagraph">
-    <w:name w:val="List Paragraph"/>
-    <w:basedOn w:val="Normal"/>
-    <w:uiPriority w:val="34"/>
-    <w:qFormat/>
-    <w:rsid w:val="00F012A4"/>
-    <w:pPr>
-      <w:ind w:left="720"/>
-      <w:contextualSpacing/>
-    </w:pPr>
-  </w:style>
-  <w:style w:type="paragraph" w:styleId="Header">
-    <w:name w:val="header"/>
-    <w:basedOn w:val="Normal"/>
-    <w:link w:val="HeaderChar"/>
-    <w:uiPriority w:val="99"/>
-    <w:unhideWhenUsed/>
-    <w:rsid w:val="00244DA8"/>
-    <w:pPr>
-      <w:tabs>
-        <w:tab w:val="center" w:pos="4513"/>
-        <w:tab w:val="right" w:pos="9026"/>
-      </w:tabs>
-      <w:spacing w:after="0" w:line="240" w:lineRule="auto"/>
-    </w:pPr>
-  </w:style>
-  <w:style w:type="character" w:customStyle="1" w:styleId="HeaderChar">
-    <w:name w:val="Header Char"/>
-    <w:basedOn w:val="DefaultParagraphFont"/>
-    <w:link w:val="Header"/>
-    <w:uiPriority w:val="99"/>
-    <w:rsid w:val="00244DA8"/>
-  </w:style>
-  <w:style w:type="paragraph" w:styleId="Footer">
-    <w:name w:val="footer"/>
-    <w:basedOn w:val="Normal"/>
-    <w:link w:val="FooterChar"/>
-    <w:uiPriority w:val="99"/>
-    <w:unhideWhenUsed/>
-    <w:rsid w:val="00244DA8"/>
-    <w:pPr>
-      <w:tabs>
-        <w:tab w:val="center" w:pos="4513"/>
-        <w:tab w:val="right" w:pos="9026"/>
-      </w:tabs>
-      <w:spacing w:after="0" w:line="240" w:lineRule="auto"/>
-    </w:pPr>
-  </w:style>
-  <w:style w:type="character" w:customStyle="1" w:styleId="FooterChar">
-    <w:name w:val="Footer Char"/>
-    <w:basedOn w:val="DefaultParagraphFont"/>
-    <w:link w:val="Footer"/>
-    <w:uiPriority w:val="99"/>
-    <w:rsid w:val="00244DA8"/>
-  </w:style>
-  <w:style w:type="paragraph" w:styleId="FootnoteText">
-    <w:name w:val="footnote text"/>
-    <w:basedOn w:val="Normal"/>
-    <w:link w:val="FootnoteTextChar"/>
-    <w:uiPriority w:val="99"/>
-    <w:semiHidden/>
-    <w:unhideWhenUsed/>
-    <w:rsid w:val="00461CCD"/>
-    <w:pPr>
-      <w:spacing w:after="0" w:line="240" w:lineRule="auto"/>
-    </w:pPr>
-    <w:rPr>
-      <w:sz w:val="20"/>
-      <w:szCs w:val="20"/>
-    </w:rPr>
-  </w:style>
-  <w:style w:type="character" w:customStyle="1" w:styleId="FootnoteTextChar">
-    <w:name w:val="Footnote Text Char"/>
-    <w:basedOn w:val="DefaultParagraphFont"/>
-    <w:link w:val="FootnoteText"/>
-    <w:uiPriority w:val="99"/>
-    <w:semiHidden/>
-    <w:rsid w:val="00461CCD"/>
-    <w:rPr>
-      <w:sz w:val="20"/>
-      <w:szCs w:val="20"/>
-    </w:rPr>
-  </w:style>
-  <w:style w:type="character" w:styleId="FootnoteReference">
-    <w:name w:val="footnote reference"/>
-    <w:basedOn w:val="DefaultParagraphFont"/>
-    <w:uiPriority w:val="99"/>
-    <w:semiHidden/>
-    <w:unhideWhenUsed/>
-    <w:rsid w:val="00461CCD"/>
-    <w:rPr>
-      <w:vertAlign w:val="superscript"/>
-    </w:rPr>
+    <w:tblPr>
+      <w:tblBorders>
+        <w:top w:val="single" w:sz="4" w:space="0" w:color="auto"/>
+        <w:left w:val="single" w:sz="4" w:space="0" w:color="auto"/>
+        <w:bottom w:val="single" w:sz="4" w:space="0" w:color="auto"/>
+        <w:right w:val="single" w:sz="4" w:space="0" w:color="auto"/>
+        <w:insideH w:val="single" w:sz="4" w:space="0" w:color="auto"/>
+        <w:insideV w:val="single" w:sz="4" w:space="0" w:color="auto"/>
+      </w:tblBorders>
+    </w:tblPr>
   </w:style>
 </w:styles>
 </file>
@@ -2128,7 +2386,7 @@
 </file>
 
 <file path=customXml/itemProps1.xml><?xml version="1.0" encoding="utf-8"?>
-<ds:datastoreItem xmlns:ds="http://schemas.openxmlformats.org/officeDocument/2006/customXml" ds:itemID="{D7261EDD-7299-4B6A-BAA9-B91BDC2332B1}">
+<ds:datastoreItem xmlns:ds="http://schemas.openxmlformats.org/officeDocument/2006/customXml" ds:itemID="{3192385E-6FC4-4C72-92A3-BBF610ED7C97}">
   <ds:schemaRefs>
     <ds:schemaRef ds:uri="http://schemas.openxmlformats.org/officeDocument/2006/bibliography"/>
   </ds:schemaRefs>

</xml_diff>